<commit_message>
adding playground page similar to my testing page and fixing dropdown menus as well as cleaned up code
</commit_message>
<xml_diff>
--- a/src/utils/Resume.docx
+++ b/src/utils/Resume.docx
@@ -4,6 +4,133 @@
   <w:body>
     <w:p>
       <w:pPr>
+        <w:pStyle w:val="Header"/>
+        <w:pBdr>
+          <w:bottom w:val="single" w:sz="18" w:space="1" w:color="auto"/>
+        </w:pBdr>
+        <w:rPr>
+          <w:rFonts w:ascii="Arial" w:hAnsi="Arial" w:cs="Arial"/>
+          <w:b/>
+          <w:sz w:val="32"/>
+        </w:rPr>
+      </w:pPr>
+      <w:r>
+        <w:rPr>
+          <w:rFonts w:ascii="Arial" w:hAnsi="Arial" w:cs="Arial"/>
+          <w:b/>
+          <w:sz w:val="32"/>
+        </w:rPr>
+        <w:t>Corey Nance</w:t>
+      </w:r>
+    </w:p>
+    <w:p>
+      <w:pPr>
+        <w:pStyle w:val="Header"/>
+        <w:jc w:val="right"/>
+        <w:rPr>
+          <w:rFonts w:ascii="Arial" w:hAnsi="Arial" w:cs="Arial"/>
+          <w:sz w:val="20"/>
+          <w:szCs w:val="20"/>
+        </w:rPr>
+      </w:pPr>
+      <w:r>
+        <w:rPr>
+          <w:rFonts w:ascii="Arial" w:hAnsi="Arial" w:cs="Arial"/>
+          <w:sz w:val="20"/>
+          <w:szCs w:val="20"/>
+        </w:rPr>
+        <w:t>Salem, NH 03079</w:t>
+      </w:r>
+    </w:p>
+    <w:p>
+      <w:pPr>
+        <w:pStyle w:val="Header"/>
+        <w:jc w:val="right"/>
+        <w:rPr>
+          <w:rFonts w:ascii="Arial" w:hAnsi="Arial" w:cs="Arial"/>
+          <w:sz w:val="20"/>
+          <w:szCs w:val="20"/>
+        </w:rPr>
+      </w:pPr>
+      <w:r>
+        <w:rPr>
+          <w:rFonts w:ascii="Arial" w:hAnsi="Arial" w:cs="Arial"/>
+          <w:sz w:val="20"/>
+          <w:szCs w:val="20"/>
+        </w:rPr>
+        <w:t xml:space="preserve">781.426.1186 | </w:t>
+      </w:r>
+      <w:hyperlink r:id="rId7" w:history="1">
+        <w:r>
+          <w:rPr>
+            <w:rStyle w:val="Hyperlink"/>
+            <w:rFonts w:ascii="Arial" w:hAnsi="Arial" w:cs="Arial"/>
+            <w:sz w:val="20"/>
+            <w:szCs w:val="20"/>
+          </w:rPr>
+          <w:t>coreynance83@gmail.com</w:t>
+        </w:r>
+      </w:hyperlink>
+    </w:p>
+    <w:p>
+      <w:pPr>
+        <w:pStyle w:val="Header"/>
+        <w:jc w:val="right"/>
+        <w:rPr>
+          <w:rStyle w:val="Hyperlink"/>
+          <w:rFonts w:ascii="Arial" w:hAnsi="Arial" w:cs="Arial"/>
+          <w:sz w:val="20"/>
+          <w:szCs w:val="20"/>
+        </w:rPr>
+      </w:pPr>
+      <w:hyperlink r:id="rId8" w:history="1">
+        <w:r>
+          <w:rPr>
+            <w:rStyle w:val="Hyperlink"/>
+            <w:rFonts w:ascii="Arial" w:hAnsi="Arial" w:cs="Arial"/>
+            <w:sz w:val="20"/>
+            <w:szCs w:val="20"/>
+          </w:rPr>
+          <w:t>LinkedIn</w:t>
+        </w:r>
+      </w:hyperlink>
+    </w:p>
+    <w:p>
+      <w:pPr>
+        <w:pStyle w:val="Header"/>
+        <w:jc w:val="right"/>
+        <w:rPr>
+          <w:rStyle w:val="Hyperlink"/>
+          <w:rFonts w:ascii="Arial" w:hAnsi="Arial" w:cs="Arial"/>
+          <w:sz w:val="20"/>
+          <w:szCs w:val="20"/>
+        </w:rPr>
+      </w:pPr>
+      <w:hyperlink r:id="rId9" w:history="1">
+        <w:r>
+          <w:rPr>
+            <w:rStyle w:val="Hyperlink"/>
+            <w:rFonts w:ascii="Arial" w:hAnsi="Arial" w:cs="Arial"/>
+            <w:sz w:val="20"/>
+            <w:szCs w:val="20"/>
+          </w:rPr>
+          <w:t>My Profile</w:t>
+        </w:r>
+      </w:hyperlink>
+    </w:p>
+    <w:p>
+      <w:pPr>
+        <w:pStyle w:val="Header"/>
+        <w:jc w:val="right"/>
+        <w:rPr>
+          <w:rFonts w:ascii="Arial" w:hAnsi="Arial" w:cs="Arial"/>
+          <w:sz w:val="20"/>
+          <w:szCs w:val="20"/>
+        </w:rPr>
+      </w:pPr>
+    </w:p>
+    <w:p>
+      <w:pPr>
         <w:spacing w:after="0"/>
         <w:jc w:val="center"/>
         <w:rPr>
@@ -30,18 +157,24 @@
         <w:rPr>
           <w:rFonts w:ascii="Arial" w:eastAsia="Calibri" w:hAnsi="Arial" w:cs="Arial"/>
         </w:rPr>
-        <w:t xml:space="preserve">A results-driven </w:t>
+        <w:t>A results-driven</w:t>
       </w:r>
       <w:r>
         <w:rPr>
           <w:rFonts w:ascii="Arial" w:eastAsia="Calibri" w:hAnsi="Arial" w:cs="Arial"/>
         </w:rPr>
-        <w:t>Software Engineer</w:t>
+        <w:t xml:space="preserve"> Software </w:t>
       </w:r>
       <w:r>
         <w:rPr>
           <w:rFonts w:ascii="Arial" w:eastAsia="Calibri" w:hAnsi="Arial" w:cs="Arial"/>
         </w:rPr>
+        <w:t>Engineer</w:t>
+      </w:r>
+      <w:r>
+        <w:rPr>
+          <w:rFonts w:ascii="Arial" w:eastAsia="Calibri" w:hAnsi="Arial" w:cs="Arial"/>
+        </w:rPr>
         <w:t xml:space="preserve"> that is </w:t>
       </w:r>
       <w:r>
@@ -66,36 +199,96 @@
         <w:rPr>
           <w:rFonts w:ascii="Arial" w:eastAsia="Calibri" w:hAnsi="Arial" w:cs="Arial"/>
         </w:rPr>
-        <w:t xml:space="preserve">with a strong technical skillset. </w:t>
+        <w:t xml:space="preserve">with a strong </w:t>
       </w:r>
       <w:r>
         <w:rPr>
           <w:rFonts w:ascii="Arial" w:eastAsia="Calibri" w:hAnsi="Arial" w:cs="Arial"/>
         </w:rPr>
-        <w:t>W</w:t>
+        <w:t>innovative</w:t>
       </w:r>
       <w:r>
         <w:rPr>
           <w:rFonts w:ascii="Arial" w:eastAsia="Calibri" w:hAnsi="Arial" w:cs="Arial"/>
         </w:rPr>
-        <w:t>illing to take on any challenge</w:t>
+        <w:t xml:space="preserve"> skillset. </w:t>
       </w:r>
       <w:r>
         <w:rPr>
           <w:rFonts w:ascii="Arial" w:eastAsia="Calibri" w:hAnsi="Arial" w:cs="Arial"/>
         </w:rPr>
-        <w:t xml:space="preserve"> and staying on top of industry trends</w:t>
+        <w:t>Committed</w:t>
       </w:r>
       <w:r>
         <w:rPr>
           <w:rFonts w:ascii="Arial" w:eastAsia="Calibri" w:hAnsi="Arial" w:cs="Arial"/>
         </w:rPr>
+        <w:t xml:space="preserve"> to learn</w:t>
+      </w:r>
+      <w:r>
+        <w:rPr>
+          <w:rFonts w:ascii="Arial" w:eastAsia="Calibri" w:hAnsi="Arial" w:cs="Arial"/>
+        </w:rPr>
         <w:t xml:space="preserve"> </w:t>
       </w:r>
       <w:r>
         <w:rPr>
           <w:rFonts w:ascii="Arial" w:eastAsia="Calibri" w:hAnsi="Arial" w:cs="Arial"/>
         </w:rPr>
+        <w:t>and</w:t>
+      </w:r>
+      <w:r>
+        <w:rPr>
+          <w:rFonts w:ascii="Arial" w:eastAsia="Calibri" w:hAnsi="Arial" w:cs="Arial"/>
+        </w:rPr>
+        <w:t xml:space="preserve"> take on any challenge</w:t>
+      </w:r>
+      <w:r>
+        <w:rPr>
+          <w:rFonts w:ascii="Arial" w:eastAsia="Calibri" w:hAnsi="Arial" w:cs="Arial"/>
+        </w:rPr>
+        <w:t>. Very much self-motivated to</w:t>
+      </w:r>
+      <w:r>
+        <w:rPr>
+          <w:rFonts w:ascii="Arial" w:eastAsia="Calibri" w:hAnsi="Arial" w:cs="Arial"/>
+        </w:rPr>
+        <w:t xml:space="preserve"> </w:t>
+      </w:r>
+      <w:r>
+        <w:rPr>
+          <w:rFonts w:ascii="Arial" w:eastAsia="Calibri" w:hAnsi="Arial" w:cs="Arial"/>
+        </w:rPr>
+        <w:t>stay</w:t>
+      </w:r>
+      <w:r>
+        <w:rPr>
+          <w:rFonts w:ascii="Arial" w:eastAsia="Calibri" w:hAnsi="Arial" w:cs="Arial"/>
+        </w:rPr>
+        <w:t xml:space="preserve"> on top of</w:t>
+      </w:r>
+      <w:r>
+        <w:rPr>
+          <w:rFonts w:ascii="Arial" w:eastAsia="Calibri" w:hAnsi="Arial" w:cs="Arial"/>
+        </w:rPr>
+        <w:t xml:space="preserve"> the latest</w:t>
+      </w:r>
+      <w:r>
+        <w:rPr>
+          <w:rFonts w:ascii="Arial" w:eastAsia="Calibri" w:hAnsi="Arial" w:cs="Arial"/>
+        </w:rPr>
+        <w:t xml:space="preserve"> industry trends</w:t>
+      </w:r>
+      <w:r>
+        <w:rPr>
+          <w:rFonts w:ascii="Arial" w:eastAsia="Calibri" w:hAnsi="Arial" w:cs="Arial"/>
+        </w:rPr>
+        <w:t xml:space="preserve"> </w:t>
+      </w:r>
+      <w:r>
+        <w:rPr>
+          <w:rFonts w:ascii="Arial" w:eastAsia="Calibri" w:hAnsi="Arial" w:cs="Arial"/>
+        </w:rPr>
         <w:t xml:space="preserve">with the ability to work </w:t>
       </w:r>
       <w:r>
@@ -140,7 +333,6 @@
           <w:rFonts w:ascii="Arial" w:hAnsi="Arial" w:cs="Arial"/>
         </w:rPr>
         <w:sectPr>
-          <w:headerReference w:type="default" r:id="rId7"/>
           <w:pgSz w:w="12240" w:h="15840"/>
           <w:pgMar w:top="720" w:right="720" w:bottom="720" w:left="720" w:header="720" w:footer="720" w:gutter="0"/>
           <w:cols w:space="720"/>
@@ -164,7 +356,37 @@
         <w:rPr>
           <w:rFonts w:ascii="Arial" w:hAnsi="Arial" w:cs="Arial"/>
         </w:rPr>
-        <w:t>Scrum &amp; Agile Methodologies</w:t>
+        <w:t>Agile</w:t>
+      </w:r>
+      <w:r>
+        <w:rPr>
+          <w:rFonts w:ascii="Arial" w:hAnsi="Arial" w:cs="Arial"/>
+        </w:rPr>
+        <w:t xml:space="preserve"> </w:t>
+      </w:r>
+      <w:r>
+        <w:rPr>
+          <w:rFonts w:ascii="Arial" w:hAnsi="Arial" w:cs="Arial"/>
+        </w:rPr>
+        <w:t>software</w:t>
+      </w:r>
+      <w:r>
+        <w:rPr>
+          <w:rFonts w:ascii="Arial" w:hAnsi="Arial" w:cs="Arial"/>
+        </w:rPr>
+        <w:t xml:space="preserve"> development(scrum)</w:t>
+      </w:r>
+      <w:r>
+        <w:rPr>
+          <w:rFonts w:ascii="Arial" w:hAnsi="Arial" w:cs="Arial"/>
+        </w:rPr>
+        <w:t xml:space="preserve"> </w:t>
+      </w:r>
+      <w:r>
+        <w:rPr>
+          <w:rFonts w:ascii="Arial" w:hAnsi="Arial" w:cs="Arial"/>
+        </w:rPr>
+        <w:t>/ Waterfall Development methodologies</w:t>
       </w:r>
     </w:p>
     <w:p>
@@ -204,6 +426,18 @@
         </w:rPr>
         <w:t>Software Development Lifecycle</w:t>
       </w:r>
+      <w:r>
+        <w:rPr>
+          <w:rFonts w:ascii="Arial" w:hAnsi="Arial" w:cs="Arial"/>
+        </w:rPr>
+        <w:t xml:space="preserve"> / </w:t>
+      </w:r>
+      <w:r>
+        <w:rPr>
+          <w:rFonts w:ascii="Arial" w:hAnsi="Arial" w:cs="Arial"/>
+        </w:rPr>
+        <w:t>object-oriented design</w:t>
+      </w:r>
     </w:p>
     <w:p>
       <w:pPr>
@@ -248,17 +482,74 @@
         </w:rPr>
         <w:t>Server-side Development</w:t>
       </w:r>
-      <w:r>
-        <w:rPr>
-          <w:rFonts w:ascii="Arial" w:hAnsi="Arial" w:cs="Arial"/>
-        </w:rPr>
-        <w:t xml:space="preserve"> </w:t>
-      </w:r>
-    </w:p>
-    <w:p>
-      <w:pPr>
-        <w:spacing w:after="0" w:line="240" w:lineRule="auto"/>
-        <w:ind w:left="360"/>
+    </w:p>
+    <w:p>
+      <w:pPr>
+        <w:pStyle w:val="ListParagraph"/>
+        <w:numPr>
+          <w:ilvl w:val="0"/>
+          <w:numId w:val="8"/>
+        </w:numPr>
+        <w:spacing w:after="0" w:line="240" w:lineRule="auto"/>
+        <w:rPr>
+          <w:rFonts w:ascii="Arial" w:hAnsi="Arial" w:cs="Arial"/>
+        </w:rPr>
+      </w:pPr>
+      <w:r>
+        <w:rPr>
+          <w:rFonts w:ascii="Arial" w:hAnsi="Arial" w:cs="Arial"/>
+        </w:rPr>
+        <w:t>Software Security</w:t>
+      </w:r>
+    </w:p>
+    <w:p>
+      <w:pPr>
+        <w:pStyle w:val="ListParagraph"/>
+        <w:numPr>
+          <w:ilvl w:val="0"/>
+          <w:numId w:val="8"/>
+        </w:numPr>
+        <w:spacing w:after="0" w:line="240" w:lineRule="auto"/>
+        <w:rPr>
+          <w:rFonts w:ascii="Arial" w:hAnsi="Arial" w:cs="Arial"/>
+        </w:rPr>
+        <w:sectPr>
+          <w:type w:val="continuous"/>
+          <w:pgSz w:w="12240" w:h="15840"/>
+          <w:pgMar w:top="720" w:right="720" w:bottom="720" w:left="720" w:header="720" w:footer="720" w:gutter="0"/>
+          <w:cols w:num="2" w:space="720"/>
+          <w:docGrid w:linePitch="360"/>
+        </w:sectPr>
+      </w:pPr>
+      <w:r>
+        <w:rPr>
+          <w:rFonts w:ascii="Arial" w:hAnsi="Arial" w:cs="Arial"/>
+        </w:rPr>
+        <w:t xml:space="preserve">Rest </w:t>
+      </w:r>
+      <w:r>
+        <w:rPr>
+          <w:rFonts w:ascii="Arial" w:hAnsi="Arial" w:cs="Arial"/>
+        </w:rPr>
+        <w:t>API</w:t>
+      </w:r>
+    </w:p>
+    <w:p>
+      <w:pPr>
+        <w:tabs>
+          <w:tab w:val="left" w:pos="8016"/>
+        </w:tabs>
+        <w:spacing w:after="0" w:line="240" w:lineRule="auto"/>
+        <w:rPr>
+          <w:rFonts w:ascii="Arial" w:hAnsi="Arial" w:cs="Arial"/>
+        </w:rPr>
+      </w:pPr>
+    </w:p>
+    <w:p>
+      <w:pPr>
+        <w:tabs>
+          <w:tab w:val="left" w:pos="834"/>
+        </w:tabs>
         <w:rPr>
           <w:rFonts w:ascii="Arial" w:hAnsi="Arial" w:cs="Arial"/>
         </w:rPr>
@@ -273,6 +564,9 @@
     </w:p>
     <w:p>
       <w:pPr>
+        <w:tabs>
+          <w:tab w:val="left" w:pos="8016"/>
+        </w:tabs>
         <w:spacing w:after="0" w:line="240" w:lineRule="auto"/>
         <w:rPr>
           <w:rFonts w:ascii="Arial" w:hAnsi="Arial" w:cs="Arial"/>
@@ -336,7 +630,13 @@
         <w:rPr>
           <w:rFonts w:ascii="Arial" w:hAnsi="Arial" w:cs="Arial"/>
         </w:rPr>
-        <w:t>Windows File System</w:t>
+        <w:t>Windows</w:t>
+      </w:r>
+      <w:r>
+        <w:rPr>
+          <w:rFonts w:ascii="Arial" w:hAnsi="Arial" w:cs="Arial"/>
+        </w:rPr>
+        <w:t xml:space="preserve"> File Systems</w:t>
       </w:r>
       <w:r>
         <w:rPr>
@@ -361,6 +661,11 @@
           <w:rFonts w:ascii="Arial" w:hAnsi="Arial" w:cs="Arial"/>
         </w:rPr>
         <w:tab/>
+      </w:r>
+      <w:r>
+        <w:rPr>
+          <w:rFonts w:ascii="Arial" w:hAnsi="Arial" w:cs="Arial"/>
+        </w:rPr>
         <w:t xml:space="preserve"> </w:t>
       </w:r>
       <w:r>
@@ -369,6 +674,18 @@
         </w:rPr>
         <w:t>Microsoft Word, PowerPoint</w:t>
       </w:r>
+      <w:r>
+        <w:rPr>
+          <w:rFonts w:ascii="Arial" w:hAnsi="Arial" w:cs="Arial"/>
+        </w:rPr>
+        <w:t>,</w:t>
+      </w:r>
+      <w:r>
+        <w:rPr>
+          <w:rFonts w:ascii="Arial" w:hAnsi="Arial" w:cs="Arial"/>
+        </w:rPr>
+        <w:t xml:space="preserve"> </w:t>
+      </w:r>
     </w:p>
     <w:p>
       <w:pPr>
@@ -406,6 +723,12 @@
         <w:rPr>
           <w:rFonts w:ascii="Arial" w:hAnsi="Arial" w:cs="Arial"/>
         </w:rPr>
+        <w:t>C/</w:t>
+      </w:r>
+      <w:r>
+        <w:rPr>
+          <w:rFonts w:ascii="Arial" w:hAnsi="Arial" w:cs="Arial"/>
+        </w:rPr>
         <w:t>C++, Java, Python, Node.js, MVC</w:t>
       </w:r>
     </w:p>
@@ -439,7 +762,7 @@
     <w:p>
       <w:pPr>
         <w:spacing w:after="0" w:line="240" w:lineRule="auto"/>
-        <w:ind w:left="1440" w:hanging="1440"/>
+        <w:ind w:left="3600" w:hanging="3600"/>
         <w:rPr>
           <w:rFonts w:ascii="Arial" w:hAnsi="Arial" w:cs="Arial"/>
         </w:rPr>
@@ -462,82 +785,236 @@
         </w:rPr>
         <w:tab/>
       </w:r>
-      <w:r>
-        <w:rPr>
-          <w:rFonts w:ascii="Arial" w:hAnsi="Arial" w:cs="Arial"/>
-        </w:rPr>
-        <w:tab/>
-      </w:r>
-      <w:r>
-        <w:rPr>
-          <w:rFonts w:ascii="Arial" w:hAnsi="Arial" w:cs="Arial"/>
-        </w:rPr>
-        <w:tab/>
-      </w:r>
-      <w:r>
-        <w:rPr>
-          <w:rFonts w:ascii="Arial" w:hAnsi="Arial" w:cs="Arial"/>
-        </w:rPr>
-        <w:tab/>
+      <w:proofErr w:type="spellStart"/>
+      <w:r>
+        <w:rPr>
+          <w:rFonts w:ascii="Arial" w:hAnsi="Arial" w:cs="Arial"/>
+        </w:rPr>
+        <w:t>MySql</w:t>
+      </w:r>
+      <w:proofErr w:type="spellEnd"/>
+      <w:r>
+        <w:rPr>
+          <w:rFonts w:ascii="Arial" w:hAnsi="Arial" w:cs="Arial"/>
+        </w:rPr>
+        <w:t>, MongoDB</w:t>
+      </w:r>
+      <w:r>
+        <w:rPr>
+          <w:rFonts w:ascii="Arial" w:hAnsi="Arial" w:cs="Arial"/>
+        </w:rPr>
+        <w:t>, Amazon DynamoDB</w:t>
+      </w:r>
+      <w:r>
+        <w:rPr>
+          <w:rFonts w:ascii="Arial" w:hAnsi="Arial" w:cs="Arial"/>
+        </w:rPr>
+        <w:t xml:space="preserve">, </w:t>
+      </w:r>
+      <w:proofErr w:type="spellStart"/>
+      <w:r>
+        <w:rPr>
+          <w:rFonts w:ascii="Arial" w:hAnsi="Arial" w:cs="Arial"/>
+        </w:rPr>
+        <w:t>nosql</w:t>
+      </w:r>
+      <w:proofErr w:type="spellEnd"/>
+      <w:r>
+        <w:rPr>
+          <w:rFonts w:ascii="Arial" w:hAnsi="Arial" w:cs="Arial"/>
+        </w:rPr>
+        <w:t xml:space="preserve">, </w:t>
+      </w:r>
+      <w:r>
+        <w:rPr>
+          <w:rFonts w:ascii="Arial" w:hAnsi="Arial" w:cs="Arial"/>
+        </w:rPr>
+        <w:t>relational database concepts</w:t>
+      </w:r>
+    </w:p>
+    <w:p>
+      <w:pPr>
+        <w:spacing w:after="0" w:line="240" w:lineRule="auto"/>
+        <w:ind w:left="3600" w:hanging="3600"/>
+        <w:rPr>
+          <w:rFonts w:ascii="Arial" w:hAnsi="Arial" w:cs="Arial"/>
+        </w:rPr>
+      </w:pPr>
+      <w:r>
+        <w:rPr>
+          <w:rFonts w:ascii="Arial" w:hAnsi="Arial" w:cs="Arial"/>
+        </w:rPr>
+        <w:t>Latest Technologies:</w:t>
+      </w:r>
+      <w:r>
+        <w:rPr>
+          <w:rFonts w:ascii="Arial" w:hAnsi="Arial" w:cs="Arial"/>
+        </w:rPr>
+        <w:tab/>
+      </w:r>
+      <w:r>
+        <w:rPr>
+          <w:rFonts w:ascii="Arial" w:hAnsi="Arial" w:cs="Arial"/>
+        </w:rPr>
+        <w:t>React</w:t>
+      </w:r>
+      <w:r>
+        <w:rPr>
+          <w:rFonts w:ascii="Arial" w:hAnsi="Arial" w:cs="Arial"/>
+        </w:rPr>
         <w:t xml:space="preserve"> </w:t>
       </w:r>
-      <w:r>
-        <w:rPr>
-          <w:rFonts w:ascii="Arial" w:hAnsi="Arial" w:cs="Arial"/>
-        </w:rPr>
-        <w:t>MySql, MongoDB</w:t>
-      </w:r>
-      <w:r>
-        <w:rPr>
-          <w:rFonts w:ascii="Arial" w:hAnsi="Arial" w:cs="Arial"/>
-        </w:rPr>
-        <w:t>, Amazon DynamoDB</w:t>
-      </w:r>
-    </w:p>
-    <w:p>
-      <w:pPr>
-        <w:spacing w:after="0" w:line="240" w:lineRule="auto"/>
-        <w:ind w:left="1440" w:hanging="1440"/>
-        <w:rPr>
-          <w:rFonts w:ascii="Arial" w:hAnsi="Arial" w:cs="Arial"/>
-        </w:rPr>
-      </w:pPr>
-      <w:r>
-        <w:rPr>
-          <w:rFonts w:ascii="Arial" w:hAnsi="Arial" w:cs="Arial"/>
-        </w:rPr>
-        <w:t>Latest Technologies:</w:t>
-      </w:r>
-      <w:r>
-        <w:rPr>
-          <w:rFonts w:ascii="Arial" w:hAnsi="Arial" w:cs="Arial"/>
-        </w:rPr>
-        <w:tab/>
-      </w:r>
-      <w:r>
-        <w:rPr>
-          <w:rFonts w:ascii="Arial" w:hAnsi="Arial" w:cs="Arial"/>
-        </w:rPr>
-        <w:tab/>
-      </w:r>
-      <w:r>
-        <w:rPr>
-          <w:rFonts w:ascii="Arial" w:hAnsi="Arial" w:cs="Arial"/>
-        </w:rPr>
-        <w:tab/>
+      <w:proofErr w:type="spellStart"/>
+      <w:r>
+        <w:rPr>
+          <w:rFonts w:ascii="Arial" w:hAnsi="Arial" w:cs="Arial"/>
+        </w:rPr>
+        <w:t>js</w:t>
+      </w:r>
+      <w:proofErr w:type="spellEnd"/>
+      <w:r>
+        <w:rPr>
+          <w:rFonts w:ascii="Arial" w:hAnsi="Arial" w:cs="Arial"/>
+        </w:rPr>
+        <w:t>,</w:t>
+      </w:r>
+      <w:r>
+        <w:rPr>
+          <w:rFonts w:ascii="Arial" w:hAnsi="Arial" w:cs="Arial"/>
+        </w:rPr>
+        <w:t xml:space="preserve"> Angular </w:t>
+      </w:r>
+      <w:proofErr w:type="spellStart"/>
+      <w:r>
+        <w:rPr>
+          <w:rFonts w:ascii="Arial" w:hAnsi="Arial" w:cs="Arial"/>
+        </w:rPr>
+        <w:t>js</w:t>
+      </w:r>
+      <w:proofErr w:type="spellEnd"/>
+      <w:r>
+        <w:rPr>
+          <w:rFonts w:ascii="Arial" w:hAnsi="Arial" w:cs="Arial"/>
+        </w:rPr>
+        <w:t>,</w:t>
+      </w:r>
+      <w:r>
+        <w:rPr>
+          <w:rFonts w:ascii="Arial" w:hAnsi="Arial" w:cs="Arial"/>
+        </w:rPr>
         <w:t xml:space="preserve"> </w:t>
       </w:r>
       <w:r>
         <w:rPr>
           <w:rFonts w:ascii="Arial" w:hAnsi="Arial" w:cs="Arial"/>
         </w:rPr>
-        <w:t>React, Express, Passport, Handlebars, GraphQl</w:t>
-      </w:r>
+        <w:t>v</w:t>
+      </w:r>
+      <w:r>
+        <w:rPr>
+          <w:rFonts w:ascii="Arial" w:hAnsi="Arial" w:cs="Arial"/>
+        </w:rPr>
+        <w:t>ue</w:t>
+      </w:r>
+      <w:r>
+        <w:rPr>
+          <w:rFonts w:ascii="Arial" w:hAnsi="Arial" w:cs="Arial"/>
+        </w:rPr>
+        <w:t>.</w:t>
+      </w:r>
+      <w:r>
+        <w:rPr>
+          <w:rFonts w:ascii="Arial" w:hAnsi="Arial" w:cs="Arial"/>
+        </w:rPr>
+        <w:t>js,</w:t>
+      </w:r>
+      <w:r>
+        <w:rPr>
+          <w:rFonts w:ascii="Arial" w:hAnsi="Arial" w:cs="Arial"/>
+        </w:rPr>
+        <w:t xml:space="preserve"> Express, Passport, Handlebars, </w:t>
+      </w:r>
+      <w:proofErr w:type="spellStart"/>
+      <w:r>
+        <w:rPr>
+          <w:rFonts w:ascii="Arial" w:hAnsi="Arial" w:cs="Arial"/>
+        </w:rPr>
+        <w:t>GraphQl</w:t>
+      </w:r>
+      <w:proofErr w:type="spellEnd"/>
       <w:r>
         <w:rPr>
           <w:rFonts w:ascii="Arial" w:hAnsi="Arial" w:cs="Arial"/>
         </w:rPr>
         <w:t>, AI</w:t>
+      </w:r>
+      <w:r>
+        <w:rPr>
+          <w:rFonts w:ascii="Arial" w:hAnsi="Arial" w:cs="Arial"/>
+        </w:rPr>
+        <w:t xml:space="preserve">, Git, XML, typescript, Cloud </w:t>
+      </w:r>
+      <w:r>
+        <w:rPr>
+          <w:rFonts w:ascii="Arial" w:hAnsi="Arial" w:cs="Arial"/>
+        </w:rPr>
+        <w:t>computing (</w:t>
+      </w:r>
+      <w:r>
+        <w:rPr>
+          <w:rFonts w:ascii="Arial" w:hAnsi="Arial" w:cs="Arial"/>
+        </w:rPr>
+        <w:t>Azure, AWS</w:t>
+      </w:r>
+      <w:r>
+        <w:rPr>
+          <w:rFonts w:ascii="Arial" w:hAnsi="Arial" w:cs="Arial"/>
+        </w:rPr>
+        <w:t>, google cloud</w:t>
+      </w:r>
+      <w:r>
+        <w:rPr>
+          <w:rFonts w:ascii="Arial" w:hAnsi="Arial" w:cs="Arial"/>
+        </w:rPr>
+        <w:t>)</w:t>
+      </w:r>
+      <w:r>
+        <w:rPr>
+          <w:rFonts w:ascii="Arial" w:hAnsi="Arial" w:cs="Arial"/>
+        </w:rPr>
+        <w:t>, Spring</w:t>
+      </w:r>
+      <w:r>
+        <w:rPr>
+          <w:rFonts w:ascii="Arial" w:hAnsi="Arial" w:cs="Arial"/>
+        </w:rPr>
+        <w:t xml:space="preserve"> boot </w:t>
+      </w:r>
+      <w:r>
+        <w:rPr>
+          <w:rFonts w:ascii="Arial" w:hAnsi="Arial" w:cs="Arial"/>
+        </w:rPr>
+        <w:t>framework</w:t>
+      </w:r>
+      <w:r>
+        <w:rPr>
+          <w:rFonts w:ascii="Arial" w:hAnsi="Arial" w:cs="Arial"/>
+        </w:rPr>
+        <w:t xml:space="preserve"> JSON, </w:t>
+      </w:r>
+      <w:proofErr w:type="spellStart"/>
+      <w:r>
+        <w:rPr>
+          <w:rFonts w:ascii="Arial" w:hAnsi="Arial" w:cs="Arial"/>
+        </w:rPr>
+        <w:t>junit</w:t>
+      </w:r>
+      <w:proofErr w:type="spellEnd"/>
+      <w:r>
+        <w:rPr>
+          <w:rFonts w:ascii="Arial" w:hAnsi="Arial" w:cs="Arial"/>
+        </w:rPr>
+        <w:t xml:space="preserve"> testing.</w:t>
       </w:r>
     </w:p>
     <w:p>
@@ -668,6 +1145,19 @@
           <w:b/>
         </w:rPr>
         <w:t>oncentration Software Engineering</w:t>
+      </w:r>
+      <w:r>
+        <w:rPr>
+          <w:rFonts w:ascii="Arial" w:hAnsi="Arial" w:cs="Arial"/>
+          <w:b/>
+        </w:rPr>
+        <w:t xml:space="preserve">                                        </w:t>
+      </w:r>
+      <w:r>
+        <w:rPr>
+          <w:rFonts w:ascii="Arial" w:hAnsi="Arial" w:cs="Arial"/>
+        </w:rPr>
+        <w:t>April 2023</w:t>
       </w:r>
     </w:p>
     <w:p>
@@ -759,97 +1249,20 @@
         </w:rPr>
         <w:t>Emerging Sys Arch &amp; Tech</w:t>
       </w:r>
-    </w:p>
-    <w:p>
-      <w:pPr>
-        <w:spacing w:after="0" w:line="240" w:lineRule="auto"/>
-        <w:rPr>
-          <w:rFonts w:ascii="Arial" w:hAnsi="Arial" w:cs="Arial"/>
-        </w:rPr>
-      </w:pPr>
-    </w:p>
-    <w:p>
-      <w:pPr>
-        <w:spacing w:after="0" w:line="240" w:lineRule="auto"/>
-        <w:ind w:left="1440" w:hanging="1440"/>
-        <w:rPr>
-          <w:rFonts w:ascii="Arial" w:hAnsi="Arial" w:cs="Arial"/>
-        </w:rPr>
-      </w:pPr>
-      <w:r>
-        <w:rPr>
-          <w:rFonts w:ascii="Arial" w:hAnsi="Arial" w:cs="Arial"/>
-        </w:rPr>
-        <w:t>University of New Hampshire Coding Bootcamp</w:t>
-      </w:r>
-      <w:r>
-        <w:rPr>
-          <w:rFonts w:ascii="Arial" w:hAnsi="Arial" w:cs="Arial"/>
-        </w:rPr>
-        <w:tab/>
-      </w:r>
-      <w:r>
-        <w:rPr>
-          <w:rFonts w:ascii="Arial" w:hAnsi="Arial" w:cs="Arial"/>
-        </w:rPr>
-        <w:tab/>
-      </w:r>
-      <w:r>
-        <w:rPr>
-          <w:rFonts w:ascii="Arial" w:hAnsi="Arial" w:cs="Arial"/>
-        </w:rPr>
-        <w:tab/>
-      </w:r>
-      <w:r>
-        <w:rPr>
-          <w:rFonts w:ascii="Arial" w:hAnsi="Arial" w:cs="Arial"/>
-        </w:rPr>
-        <w:tab/>
-      </w:r>
-      <w:r>
-        <w:rPr>
-          <w:rFonts w:ascii="Arial" w:hAnsi="Arial" w:cs="Arial"/>
-        </w:rPr>
-        <w:tab/>
-      </w:r>
-      <w:r>
-        <w:rPr>
-          <w:rFonts w:ascii="Arial" w:hAnsi="Arial" w:cs="Arial"/>
-        </w:rPr>
-        <w:tab/>
-        <w:t>Graduated</w:t>
-      </w:r>
-    </w:p>
-    <w:p>
-      <w:pPr>
-        <w:spacing w:after="0" w:line="240" w:lineRule="auto"/>
-        <w:ind w:left="1440" w:hanging="1440"/>
-        <w:rPr>
-          <w:rFonts w:ascii="Arial" w:hAnsi="Arial" w:cs="Arial"/>
-          <w:b/>
-        </w:rPr>
-      </w:pPr>
-      <w:r>
-        <w:rPr>
-          <w:rFonts w:ascii="Arial" w:hAnsi="Arial" w:cs="Arial"/>
-          <w:b/>
-        </w:rPr>
-        <w:t>Certificate</w:t>
-      </w:r>
-      <w:r>
-        <w:rPr>
-          <w:rFonts w:ascii="Arial" w:hAnsi="Arial" w:cs="Arial"/>
-          <w:b/>
-        </w:rPr>
-        <w:t>-</w:t>
-      </w:r>
-      <w:r>
-        <w:rPr>
-          <w:rFonts w:ascii="Arial" w:hAnsi="Arial" w:cs="Arial"/>
-          <w:b/>
-        </w:rPr>
-        <w:t>Full Stack Software Development</w:t>
-      </w:r>
+      <w:r>
+        <w:rPr>
+          <w:rFonts w:ascii="Arial" w:hAnsi="Arial" w:cs="Arial"/>
+        </w:rPr>
+        <w:t xml:space="preserve">, </w:t>
+      </w:r>
+      <w:proofErr w:type="spellStart"/>
+      <w:r>
+        <w:rPr>
+          <w:rFonts w:ascii="Arial" w:hAnsi="Arial" w:cs="Arial"/>
+        </w:rPr>
+        <w:t>matlab</w:t>
+      </w:r>
+      <w:proofErr w:type="spellEnd"/>
     </w:p>
     <w:p>
       <w:pPr>
@@ -867,7 +1280,300 @@
         <w:rPr>
           <w:rFonts w:ascii="Arial" w:hAnsi="Arial" w:cs="Arial"/>
         </w:rPr>
-        <w:t>Completed Grade: A+</w:t>
+        <w:t>Learned system</w:t>
+      </w:r>
+      <w:r>
+        <w:rPr>
+          <w:rFonts w:ascii="Arial" w:hAnsi="Arial" w:cs="Arial"/>
+        </w:rPr>
+        <w:t>s engineering</w:t>
+      </w:r>
+      <w:r>
+        <w:rPr>
+          <w:rFonts w:ascii="Arial" w:hAnsi="Arial" w:cs="Arial"/>
+        </w:rPr>
+        <w:t>,</w:t>
+      </w:r>
+      <w:r>
+        <w:rPr>
+          <w:rFonts w:ascii="Arial" w:hAnsi="Arial" w:cs="Arial"/>
+        </w:rPr>
+        <w:t xml:space="preserve"> unit testing, data structures, s</w:t>
+      </w:r>
+      <w:r>
+        <w:rPr>
+          <w:rFonts w:ascii="Arial" w:hAnsi="Arial" w:cs="Arial"/>
+        </w:rPr>
+        <w:t>oftware</w:t>
+      </w:r>
+      <w:r>
+        <w:rPr>
+          <w:rFonts w:ascii="Arial" w:hAnsi="Arial" w:cs="Arial"/>
+        </w:rPr>
+        <w:t xml:space="preserve"> </w:t>
+      </w:r>
+      <w:r>
+        <w:rPr>
+          <w:rFonts w:ascii="Arial" w:hAnsi="Arial" w:cs="Arial"/>
+        </w:rPr>
+        <w:t>architecture</w:t>
+      </w:r>
+      <w:r>
+        <w:rPr>
+          <w:rFonts w:ascii="Arial" w:hAnsi="Arial" w:cs="Arial"/>
+        </w:rPr>
+        <w:t>,</w:t>
+      </w:r>
+      <w:r>
+        <w:rPr>
+          <w:rFonts w:ascii="Arial" w:hAnsi="Arial" w:cs="Arial"/>
+        </w:rPr>
+        <w:t xml:space="preserve"> data structures,</w:t>
+      </w:r>
+      <w:r>
+        <w:rPr>
+          <w:rFonts w:ascii="Arial" w:hAnsi="Arial" w:cs="Arial"/>
+        </w:rPr>
+        <w:t xml:space="preserve"> algorithms</w:t>
+      </w:r>
+      <w:r>
+        <w:rPr>
+          <w:rFonts w:ascii="Arial" w:hAnsi="Arial" w:cs="Arial"/>
+        </w:rPr>
+        <w:t xml:space="preserve"> docker, angular</w:t>
+      </w:r>
+      <w:r>
+        <w:rPr>
+          <w:rFonts w:ascii="Arial" w:hAnsi="Arial" w:cs="Arial"/>
+        </w:rPr>
+        <w:t>.</w:t>
+      </w:r>
+      <w:r>
+        <w:rPr>
+          <w:rFonts w:ascii="Arial" w:hAnsi="Arial" w:cs="Arial"/>
+        </w:rPr>
+        <w:t xml:space="preserve">js, and android </w:t>
+      </w:r>
+      <w:r>
+        <w:rPr>
+          <w:rFonts w:ascii="Arial" w:hAnsi="Arial" w:cs="Arial"/>
+        </w:rPr>
+        <w:t>application development</w:t>
+      </w:r>
+      <w:r>
+        <w:rPr>
+          <w:rFonts w:ascii="Arial" w:hAnsi="Arial" w:cs="Arial"/>
+        </w:rPr>
+        <w:t xml:space="preserve">, software requirements </w:t>
+      </w:r>
+      <w:proofErr w:type="gramStart"/>
+      <w:r>
+        <w:rPr>
+          <w:rFonts w:ascii="Arial" w:hAnsi="Arial" w:cs="Arial"/>
+        </w:rPr>
+        <w:t>reports</w:t>
+      </w:r>
+      <w:proofErr w:type="gramEnd"/>
+      <w:r>
+        <w:rPr>
+          <w:rFonts w:ascii="Arial" w:hAnsi="Arial" w:cs="Arial"/>
+        </w:rPr>
+        <w:t>,</w:t>
+      </w:r>
+      <w:r>
+        <w:rPr>
+          <w:rFonts w:ascii="Arial" w:hAnsi="Arial" w:cs="Arial"/>
+        </w:rPr>
+        <w:t xml:space="preserve"> maven,</w:t>
+      </w:r>
+      <w:r>
+        <w:rPr>
+          <w:rFonts w:ascii="Arial" w:hAnsi="Arial" w:cs="Arial"/>
+        </w:rPr>
+        <w:t xml:space="preserve"> embedded </w:t>
+      </w:r>
+      <w:r>
+        <w:rPr>
+          <w:rFonts w:ascii="Arial" w:hAnsi="Arial" w:cs="Arial"/>
+        </w:rPr>
+        <w:t>software</w:t>
+      </w:r>
+      <w:r>
+        <w:rPr>
+          <w:rFonts w:ascii="Arial" w:hAnsi="Arial" w:cs="Arial"/>
+        </w:rPr>
+        <w:t xml:space="preserve"> with embedded c</w:t>
+      </w:r>
+      <w:r>
+        <w:rPr>
+          <w:rFonts w:ascii="Arial" w:hAnsi="Arial" w:cs="Arial"/>
+        </w:rPr>
+        <w:t>, configuration management, with software configuration.</w:t>
+      </w:r>
+      <w:r>
+        <w:rPr>
+          <w:rFonts w:ascii="Arial" w:hAnsi="Arial" w:cs="Arial"/>
+        </w:rPr>
+        <w:t xml:space="preserve"> Desktop applications</w:t>
+      </w:r>
+      <w:r>
+        <w:rPr>
+          <w:rFonts w:ascii="Arial" w:hAnsi="Arial" w:cs="Arial"/>
+        </w:rPr>
+        <w:t xml:space="preserve">, </w:t>
+      </w:r>
+      <w:proofErr w:type="spellStart"/>
+      <w:r>
+        <w:rPr>
+          <w:rFonts w:ascii="Arial" w:hAnsi="Arial" w:cs="Arial"/>
+        </w:rPr>
+        <w:t>Devops</w:t>
+      </w:r>
+      <w:proofErr w:type="spellEnd"/>
+      <w:r>
+        <w:rPr>
+          <w:rFonts w:ascii="Arial" w:hAnsi="Arial" w:cs="Arial"/>
+        </w:rPr>
+        <w:t>, ci/cd.</w:t>
+      </w:r>
+    </w:p>
+    <w:p>
+      <w:pPr>
+        <w:spacing w:after="0" w:line="240" w:lineRule="auto"/>
+        <w:rPr>
+          <w:rFonts w:ascii="Arial" w:hAnsi="Arial" w:cs="Arial"/>
+        </w:rPr>
+      </w:pPr>
+    </w:p>
+    <w:p>
+      <w:pPr>
+        <w:spacing w:after="0" w:line="240" w:lineRule="auto"/>
+        <w:ind w:left="1440" w:hanging="1440"/>
+        <w:rPr>
+          <w:rFonts w:ascii="Arial" w:hAnsi="Arial" w:cs="Arial"/>
+        </w:rPr>
+      </w:pPr>
+      <w:r>
+        <w:rPr>
+          <w:rFonts w:ascii="Arial" w:hAnsi="Arial" w:cs="Arial"/>
+        </w:rPr>
+        <w:t>University of New Hampshire Coding Bootcamp</w:t>
+      </w:r>
+      <w:r>
+        <w:rPr>
+          <w:rFonts w:ascii="Arial" w:hAnsi="Arial" w:cs="Arial"/>
+        </w:rPr>
+        <w:tab/>
+      </w:r>
+      <w:r>
+        <w:rPr>
+          <w:rFonts w:ascii="Arial" w:hAnsi="Arial" w:cs="Arial"/>
+        </w:rPr>
+        <w:tab/>
+      </w:r>
+      <w:r>
+        <w:rPr>
+          <w:rFonts w:ascii="Arial" w:hAnsi="Arial" w:cs="Arial"/>
+        </w:rPr>
+        <w:tab/>
+      </w:r>
+      <w:r>
+        <w:rPr>
+          <w:rFonts w:ascii="Arial" w:hAnsi="Arial" w:cs="Arial"/>
+        </w:rPr>
+        <w:tab/>
+      </w:r>
+      <w:r>
+        <w:rPr>
+          <w:rFonts w:ascii="Arial" w:hAnsi="Arial" w:cs="Arial"/>
+        </w:rPr>
+        <w:tab/>
+      </w:r>
+      <w:r>
+        <w:rPr>
+          <w:rFonts w:ascii="Arial" w:hAnsi="Arial" w:cs="Arial"/>
+        </w:rPr>
+        <w:tab/>
+        <w:t>Graduated</w:t>
+      </w:r>
+    </w:p>
+    <w:p>
+      <w:pPr>
+        <w:spacing w:after="0" w:line="240" w:lineRule="auto"/>
+        <w:ind w:left="1440" w:hanging="1440"/>
+        <w:rPr>
+          <w:rFonts w:ascii="Arial" w:hAnsi="Arial" w:cs="Arial"/>
+          <w:b/>
+        </w:rPr>
+      </w:pPr>
+      <w:r>
+        <w:rPr>
+          <w:rFonts w:ascii="Arial" w:hAnsi="Arial" w:cs="Arial"/>
+          <w:b/>
+        </w:rPr>
+        <w:t>Certificate</w:t>
+      </w:r>
+      <w:r>
+        <w:rPr>
+          <w:rFonts w:ascii="Arial" w:hAnsi="Arial" w:cs="Arial"/>
+          <w:b/>
+        </w:rPr>
+        <w:t>-</w:t>
+      </w:r>
+      <w:r>
+        <w:rPr>
+          <w:rFonts w:ascii="Arial" w:hAnsi="Arial" w:cs="Arial"/>
+          <w:b/>
+        </w:rPr>
+        <w:t>Full Stack Software Development</w:t>
+      </w:r>
+      <w:r>
+        <w:rPr>
+          <w:rFonts w:ascii="Arial" w:hAnsi="Arial" w:cs="Arial"/>
+          <w:b/>
+        </w:rPr>
+        <w:tab/>
+      </w:r>
+      <w:r>
+        <w:rPr>
+          <w:rFonts w:ascii="Arial" w:hAnsi="Arial" w:cs="Arial"/>
+          <w:b/>
+        </w:rPr>
+        <w:tab/>
+      </w:r>
+      <w:r>
+        <w:rPr>
+          <w:rFonts w:ascii="Arial" w:hAnsi="Arial" w:cs="Arial"/>
+          <w:b/>
+        </w:rPr>
+        <w:tab/>
+      </w:r>
+      <w:r>
+        <w:rPr>
+          <w:rFonts w:ascii="Arial" w:hAnsi="Arial" w:cs="Arial"/>
+          <w:b/>
+        </w:rPr>
+        <w:tab/>
+      </w:r>
+      <w:r>
+        <w:rPr>
+          <w:rFonts w:ascii="Arial" w:hAnsi="Arial" w:cs="Arial"/>
+          <w:b/>
+        </w:rPr>
+        <w:tab/>
+      </w:r>
+      <w:r>
+        <w:rPr>
+          <w:rFonts w:ascii="Arial" w:hAnsi="Arial" w:cs="Arial"/>
+          <w:b/>
+        </w:rPr>
+        <w:tab/>
+      </w:r>
+      <w:r>
+        <w:rPr>
+          <w:rFonts w:ascii="Arial" w:hAnsi="Arial" w:cs="Arial"/>
+        </w:rPr>
+        <w:t>August 2021</w:t>
       </w:r>
     </w:p>
     <w:p>
@@ -877,6 +1583,173 @@
           <w:ilvl w:val="0"/>
           <w:numId w:val="2"/>
         </w:numPr>
+        <w:spacing w:after="0" w:line="240" w:lineRule="auto"/>
+        <w:rPr>
+          <w:rFonts w:ascii="Arial" w:hAnsi="Arial" w:cs="Arial"/>
+        </w:rPr>
+      </w:pPr>
+      <w:r>
+        <w:rPr>
+          <w:rFonts w:ascii="Arial" w:hAnsi="Arial" w:cs="Arial"/>
+        </w:rPr>
+        <w:t>Completed Grade: A+</w:t>
+      </w:r>
+    </w:p>
+    <w:p>
+      <w:pPr>
+        <w:pStyle w:val="ListParagraph"/>
+        <w:numPr>
+          <w:ilvl w:val="0"/>
+          <w:numId w:val="2"/>
+        </w:numPr>
+        <w:spacing w:after="0" w:line="240" w:lineRule="auto"/>
+        <w:rPr>
+          <w:rFonts w:ascii="Arial" w:hAnsi="Arial" w:cs="Arial"/>
+        </w:rPr>
+      </w:pPr>
+      <w:r>
+        <w:rPr>
+          <w:rFonts w:ascii="Arial" w:hAnsi="Arial" w:cs="Arial"/>
+        </w:rPr>
+        <w:t xml:space="preserve">Coursework: </w:t>
+      </w:r>
+      <w:r>
+        <w:t xml:space="preserve"> </w:t>
+      </w:r>
+      <w:r>
+        <w:tab/>
+      </w:r>
+      <w:r>
+        <w:rPr>
+          <w:rFonts w:ascii="Arial" w:hAnsi="Arial" w:cs="Arial"/>
+        </w:rPr>
+        <w:t>Full Stack Developmen</w:t>
+      </w:r>
+      <w:r>
+        <w:rPr>
+          <w:rFonts w:ascii="Arial" w:hAnsi="Arial" w:cs="Arial"/>
+        </w:rPr>
+        <w:t>t,</w:t>
+      </w:r>
+      <w:r>
+        <w:rPr>
+          <w:rFonts w:ascii="Arial" w:hAnsi="Arial" w:cs="Arial"/>
+        </w:rPr>
+        <w:t xml:space="preserve"> </w:t>
+      </w:r>
+      <w:r>
+        <w:rPr>
+          <w:rFonts w:ascii="Arial" w:hAnsi="Arial" w:cs="Arial"/>
+        </w:rPr>
+        <w:t>Agile Methodology,</w:t>
+      </w:r>
+      <w:r>
+        <w:rPr>
+          <w:rFonts w:ascii="Arial" w:hAnsi="Arial" w:cs="Arial"/>
+        </w:rPr>
+        <w:t xml:space="preserve"> </w:t>
+      </w:r>
+      <w:r>
+        <w:rPr>
+          <w:rFonts w:ascii="Arial" w:hAnsi="Arial" w:cs="Arial"/>
+        </w:rPr>
+        <w:t>React,</w:t>
+      </w:r>
+      <w:r>
+        <w:rPr>
+          <w:rFonts w:ascii="Arial" w:hAnsi="Arial" w:cs="Arial"/>
+        </w:rPr>
+        <w:t xml:space="preserve"> </w:t>
+      </w:r>
+      <w:r>
+        <w:rPr>
+          <w:rFonts w:ascii="Arial" w:hAnsi="Arial" w:cs="Arial"/>
+        </w:rPr>
+        <w:t>GitHub</w:t>
+      </w:r>
+    </w:p>
+    <w:p>
+      <w:pPr>
+        <w:pStyle w:val="ListParagraph"/>
+        <w:numPr>
+          <w:ilvl w:val="0"/>
+          <w:numId w:val="2"/>
+        </w:numPr>
+        <w:spacing w:after="0" w:line="240" w:lineRule="auto"/>
+        <w:rPr>
+          <w:rFonts w:ascii="Arial" w:hAnsi="Arial" w:cs="Arial"/>
+        </w:rPr>
+      </w:pPr>
+      <w:r>
+        <w:rPr>
+          <w:rFonts w:ascii="Arial" w:hAnsi="Arial" w:cs="Arial"/>
+        </w:rPr>
+        <w:t xml:space="preserve">Learned: </w:t>
+      </w:r>
+      <w:r>
+        <w:rPr>
+          <w:rFonts w:ascii="Arial" w:hAnsi="Arial" w:cs="Arial"/>
+        </w:rPr>
+        <w:tab/>
+        <w:t>CSS3, HTML5, APIs</w:t>
+      </w:r>
+      <w:r>
+        <w:rPr>
+          <w:rFonts w:ascii="Arial" w:hAnsi="Arial" w:cs="Arial"/>
+        </w:rPr>
+        <w:t xml:space="preserve">, </w:t>
+      </w:r>
+      <w:r>
+        <w:rPr>
+          <w:rFonts w:ascii="Arial" w:hAnsi="Arial" w:cs="Arial"/>
+        </w:rPr>
+        <w:t>jQuery</w:t>
+      </w:r>
+      <w:r>
+        <w:rPr>
+          <w:rFonts w:ascii="Arial" w:hAnsi="Arial" w:cs="Arial"/>
+        </w:rPr>
+        <w:t xml:space="preserve">, bootstrap, web </w:t>
+      </w:r>
+      <w:r>
+        <w:rPr>
+          <w:rFonts w:ascii="Arial" w:hAnsi="Arial" w:cs="Arial"/>
+        </w:rPr>
+        <w:t>technologies</w:t>
+      </w:r>
+      <w:r>
+        <w:rPr>
+          <w:rFonts w:ascii="Arial" w:hAnsi="Arial" w:cs="Arial"/>
+        </w:rPr>
+        <w:t>,</w:t>
+      </w:r>
+      <w:r>
+        <w:rPr>
+          <w:rFonts w:ascii="Arial" w:hAnsi="Arial" w:cs="Arial"/>
+        </w:rPr>
+        <w:t xml:space="preserve"> web services,</w:t>
+      </w:r>
+      <w:r>
+        <w:rPr>
+          <w:rFonts w:ascii="Arial" w:hAnsi="Arial" w:cs="Arial"/>
+        </w:rPr>
+        <w:t xml:space="preserve"> database </w:t>
+      </w:r>
+      <w:r>
+        <w:rPr>
+          <w:rFonts w:ascii="Arial" w:hAnsi="Arial" w:cs="Arial"/>
+        </w:rPr>
+        <w:t>schemas</w:t>
+      </w:r>
+      <w:r>
+        <w:rPr>
+          <w:rFonts w:ascii="Arial" w:hAnsi="Arial" w:cs="Arial"/>
+        </w:rPr>
+        <w:t>, scalability</w:t>
+      </w:r>
+    </w:p>
+    <w:p>
+      <w:pPr>
         <w:spacing w:after="0" w:line="240" w:lineRule="auto"/>
         <w:rPr>
           <w:rFonts w:ascii="Arial" w:hAnsi="Arial" w:cs="Arial"/>
@@ -889,83 +1762,201 @@
           <w:docGrid w:linePitch="360"/>
         </w:sectPr>
       </w:pPr>
-      <w:r>
-        <w:rPr>
-          <w:rFonts w:ascii="Arial" w:hAnsi="Arial" w:cs="Arial"/>
-        </w:rPr>
-        <w:t xml:space="preserve">Coursework: </w:t>
-      </w:r>
-      <w:r>
-        <w:t xml:space="preserve"> </w:t>
-      </w:r>
-      <w:r>
-        <w:tab/>
-      </w:r>
-      <w:r>
-        <w:rPr>
-          <w:rFonts w:ascii="Arial" w:hAnsi="Arial" w:cs="Arial"/>
-        </w:rPr>
-        <w:t>Full Stack Developmen</w:t>
-      </w:r>
-      <w:r>
-        <w:rPr>
-          <w:rFonts w:ascii="Arial" w:hAnsi="Arial" w:cs="Arial"/>
-        </w:rPr>
-        <w:t>t,</w:t>
-      </w:r>
-      <w:r>
-        <w:rPr>
-          <w:rFonts w:ascii="Arial" w:hAnsi="Arial" w:cs="Arial"/>
-        </w:rPr>
-        <w:t xml:space="preserve"> </w:t>
-      </w:r>
-      <w:r>
-        <w:rPr>
-          <w:rFonts w:ascii="Arial" w:hAnsi="Arial" w:cs="Arial"/>
-        </w:rPr>
-        <w:t>Agile Methodology,</w:t>
-      </w:r>
-      <w:r>
-        <w:rPr>
-          <w:rFonts w:ascii="Arial" w:hAnsi="Arial" w:cs="Arial"/>
-        </w:rPr>
-        <w:t xml:space="preserve"> </w:t>
-      </w:r>
-      <w:r>
-        <w:rPr>
-          <w:rFonts w:ascii="Arial" w:hAnsi="Arial" w:cs="Arial"/>
-        </w:rPr>
-        <w:t>React,</w:t>
-      </w:r>
-      <w:r>
-        <w:rPr>
-          <w:rFonts w:ascii="Arial" w:hAnsi="Arial" w:cs="Arial"/>
-        </w:rPr>
-        <w:t xml:space="preserve"> </w:t>
-      </w:r>
-      <w:r>
-        <w:rPr>
-          <w:rFonts w:ascii="Arial" w:hAnsi="Arial" w:cs="Arial"/>
-        </w:rPr>
-        <w:t>GitHub</w:t>
-      </w:r>
-    </w:p>
-    <w:p>
-      <w:pPr>
-        <w:spacing w:after="0" w:line="240" w:lineRule="auto"/>
-        <w:ind w:left="360"/>
+    </w:p>
+    <w:p>
+      <w:pPr>
+        <w:spacing w:after="0" w:line="240" w:lineRule="auto"/>
+        <w:rPr>
+          <w:rFonts w:ascii="Arial" w:hAnsi="Arial" w:cs="Arial"/>
+        </w:rPr>
+      </w:pPr>
+    </w:p>
+    <w:p>
+      <w:pPr>
+        <w:spacing w:after="0" w:line="240" w:lineRule="auto"/>
+        <w:ind w:left="1440" w:hanging="1440"/>
+        <w:rPr>
+          <w:rFonts w:ascii="Arial" w:hAnsi="Arial" w:cs="Arial"/>
+        </w:rPr>
+      </w:pPr>
+      <w:r>
+        <w:rPr>
+          <w:rFonts w:ascii="Arial" w:hAnsi="Arial" w:cs="Arial"/>
+        </w:rPr>
+        <w:t>Course</w:t>
+      </w:r>
+      <w:r>
+        <w:rPr>
+          <w:rFonts w:ascii="Arial" w:hAnsi="Arial" w:cs="Arial"/>
+        </w:rPr>
+        <w:t>ra</w:t>
+      </w:r>
+      <w:r>
+        <w:rPr>
+          <w:rFonts w:ascii="Arial" w:hAnsi="Arial" w:cs="Arial"/>
+        </w:rPr>
+        <w:tab/>
+      </w:r>
+      <w:r>
+        <w:rPr>
+          <w:rFonts w:ascii="Arial" w:hAnsi="Arial" w:cs="Arial"/>
+        </w:rPr>
+        <w:tab/>
+      </w:r>
+      <w:r>
+        <w:rPr>
+          <w:rFonts w:ascii="Arial" w:hAnsi="Arial" w:cs="Arial"/>
+        </w:rPr>
+        <w:tab/>
+      </w:r>
+      <w:r>
+        <w:rPr>
+          <w:rFonts w:ascii="Arial" w:hAnsi="Arial" w:cs="Arial"/>
+        </w:rPr>
+        <w:tab/>
+      </w:r>
+      <w:r>
+        <w:rPr>
+          <w:rFonts w:ascii="Arial" w:hAnsi="Arial" w:cs="Arial"/>
+        </w:rPr>
+        <w:tab/>
+      </w:r>
+      <w:r>
+        <w:rPr>
+          <w:rFonts w:ascii="Arial" w:hAnsi="Arial" w:cs="Arial"/>
+        </w:rPr>
+        <w:tab/>
+      </w:r>
+      <w:r>
+        <w:rPr>
+          <w:rFonts w:ascii="Arial" w:hAnsi="Arial" w:cs="Arial"/>
+        </w:rPr>
+        <w:tab/>
+      </w:r>
+      <w:r>
+        <w:rPr>
+          <w:rFonts w:ascii="Arial" w:hAnsi="Arial" w:cs="Arial"/>
+        </w:rPr>
+        <w:tab/>
+      </w:r>
+      <w:r>
+        <w:rPr>
+          <w:rFonts w:ascii="Arial" w:hAnsi="Arial" w:cs="Arial"/>
+        </w:rPr>
+        <w:tab/>
+      </w:r>
+      <w:r>
+        <w:rPr>
+          <w:rFonts w:ascii="Arial" w:hAnsi="Arial" w:cs="Arial"/>
+        </w:rPr>
+        <w:tab/>
+      </w:r>
+      <w:r>
+        <w:rPr>
+          <w:rFonts w:ascii="Arial" w:hAnsi="Arial" w:cs="Arial"/>
+        </w:rPr>
+        <w:tab/>
+      </w:r>
+      <w:r>
+        <w:rPr>
+          <w:rFonts w:ascii="Arial" w:hAnsi="Arial" w:cs="Arial"/>
+        </w:rPr>
+        <w:t>Graduated</w:t>
+      </w:r>
+    </w:p>
+    <w:p>
+      <w:pPr>
+        <w:spacing w:after="0" w:line="240" w:lineRule="auto"/>
         <w:rPr>
           <w:rFonts w:ascii="Arial" w:hAnsi="Arial" w:cs="Arial"/>
           <w:b/>
           <w:bCs/>
         </w:rPr>
       </w:pPr>
+      <w:r>
+        <w:rPr>
+          <w:rFonts w:ascii="Arial" w:hAnsi="Arial" w:cs="Arial"/>
+          <w:b/>
+          <w:bCs/>
+        </w:rPr>
+        <w:t>Google IT professional certificate</w:t>
+      </w:r>
+      <w:r>
+        <w:rPr>
+          <w:rFonts w:ascii="Arial" w:hAnsi="Arial" w:cs="Arial"/>
+          <w:b/>
+          <w:bCs/>
+        </w:rPr>
+        <w:tab/>
+      </w:r>
+      <w:r>
+        <w:rPr>
+          <w:rFonts w:ascii="Arial" w:hAnsi="Arial" w:cs="Arial"/>
+          <w:b/>
+          <w:bCs/>
+        </w:rPr>
+        <w:tab/>
+      </w:r>
+      <w:r>
+        <w:rPr>
+          <w:rFonts w:ascii="Arial" w:hAnsi="Arial" w:cs="Arial"/>
+          <w:b/>
+          <w:bCs/>
+        </w:rPr>
+        <w:tab/>
+      </w:r>
+      <w:r>
+        <w:rPr>
+          <w:rFonts w:ascii="Arial" w:hAnsi="Arial" w:cs="Arial"/>
+          <w:b/>
+          <w:bCs/>
+        </w:rPr>
+        <w:tab/>
+      </w:r>
+      <w:r>
+        <w:rPr>
+          <w:rFonts w:ascii="Arial" w:hAnsi="Arial" w:cs="Arial"/>
+          <w:b/>
+          <w:bCs/>
+        </w:rPr>
+        <w:tab/>
+      </w:r>
+      <w:r>
+        <w:rPr>
+          <w:rFonts w:ascii="Arial" w:hAnsi="Arial" w:cs="Arial"/>
+          <w:b/>
+          <w:bCs/>
+        </w:rPr>
+        <w:tab/>
+      </w:r>
+      <w:r>
+        <w:rPr>
+          <w:rFonts w:ascii="Arial" w:hAnsi="Arial" w:cs="Arial"/>
+          <w:b/>
+          <w:bCs/>
+        </w:rPr>
+        <w:tab/>
+      </w:r>
+      <w:r>
+        <w:rPr>
+          <w:rFonts w:ascii="Arial" w:hAnsi="Arial" w:cs="Arial"/>
+          <w:b/>
+          <w:bCs/>
+        </w:rPr>
+        <w:tab/>
+      </w:r>
+      <w:r>
+        <w:rPr>
+          <w:rFonts w:ascii="Arial" w:hAnsi="Arial" w:cs="Arial"/>
+        </w:rPr>
+        <w:t>March 2023</w:t>
+      </w:r>
     </w:p>
     <w:p>
       <w:pPr>
         <w:pStyle w:val="ListParagraph"/>
         <w:numPr>
-          <w:ilvl w:val="0"/>
+          <w:ilvl w:val="1"/>
           <w:numId w:val="2"/>
         </w:numPr>
         <w:spacing w:after="0" w:line="240" w:lineRule="auto"/>
@@ -983,10 +1974,83 @@
       <w:r>
         <w:rPr>
           <w:rFonts w:ascii="Arial" w:hAnsi="Arial" w:cs="Arial"/>
-          <w:b/>
-          <w:bCs/>
-        </w:rPr>
-        <w:t>Google IT professional certificate</w:t>
+        </w:rPr>
+        <w:t>Learned:</w:t>
+      </w:r>
+      <w:r>
+        <w:rPr>
+          <w:rFonts w:ascii="Arial" w:hAnsi="Arial" w:cs="Arial"/>
+        </w:rPr>
+        <w:tab/>
+        <w:t xml:space="preserve">information technology, .NET, </w:t>
+      </w:r>
+      <w:r>
+        <w:rPr>
+          <w:rFonts w:ascii="Arial" w:hAnsi="Arial" w:cs="Arial"/>
+        </w:rPr>
+        <w:t xml:space="preserve">TCP, </w:t>
+      </w:r>
+      <w:r>
+        <w:rPr>
+          <w:rFonts w:ascii="Arial" w:hAnsi="Arial" w:cs="Arial"/>
+        </w:rPr>
+        <w:t>information security</w:t>
+      </w:r>
+      <w:r>
+        <w:rPr>
+          <w:rFonts w:ascii="Arial" w:hAnsi="Arial" w:cs="Arial"/>
+        </w:rPr>
+        <w:t xml:space="preserve">, </w:t>
+      </w:r>
+      <w:r>
+        <w:rPr>
+          <w:rFonts w:ascii="Arial" w:hAnsi="Arial" w:cs="Arial"/>
+        </w:rPr>
+        <w:t>computer</w:t>
+      </w:r>
+      <w:r>
+        <w:rPr>
+          <w:rFonts w:ascii="Arial" w:hAnsi="Arial" w:cs="Arial"/>
+        </w:rPr>
+        <w:t xml:space="preserve"> systems, Linus, UDP</w:t>
+      </w:r>
+      <w:r>
+        <w:rPr>
+          <w:rFonts w:ascii="Arial" w:hAnsi="Arial" w:cs="Arial"/>
+        </w:rPr>
+        <w:t>, basic electronics</w:t>
+      </w:r>
+      <w:r>
+        <w:rPr>
+          <w:rFonts w:ascii="Arial" w:hAnsi="Arial" w:cs="Arial"/>
+        </w:rPr>
+        <w:t xml:space="preserve">, </w:t>
+      </w:r>
+      <w:r>
+        <w:rPr>
+          <w:rFonts w:ascii="Arial" w:hAnsi="Arial" w:cs="Arial"/>
+        </w:rPr>
+        <w:t>Linux</w:t>
+      </w:r>
+      <w:r>
+        <w:rPr>
+          <w:rFonts w:ascii="Arial" w:hAnsi="Arial" w:cs="Arial"/>
+        </w:rPr>
+        <w:t xml:space="preserve">, it </w:t>
+      </w:r>
+      <w:proofErr w:type="gramStart"/>
+      <w:r>
+        <w:rPr>
+          <w:rFonts w:ascii="Arial" w:hAnsi="Arial" w:cs="Arial"/>
+        </w:rPr>
+        <w:t>support</w:t>
+      </w:r>
+      <w:proofErr w:type="gramEnd"/>
+      <w:r>
+        <w:rPr>
+          <w:rFonts w:ascii="Arial" w:hAnsi="Arial" w:cs="Arial"/>
+        </w:rPr>
+        <w:t xml:space="preserve"> services.</w:t>
       </w:r>
     </w:p>
     <w:p>
@@ -1015,172 +2079,114 @@
           <w:b/>
         </w:rPr>
       </w:pPr>
-      <w:r>
+    </w:p>
+    <w:p>
+      <w:pPr>
+        <w:pBdr>
+          <w:bottom w:val="single" w:sz="4" w:space="1" w:color="auto"/>
+        </w:pBdr>
+        <w:spacing w:after="0" w:line="240" w:lineRule="auto"/>
         <w:rPr>
           <w:rFonts w:ascii="Arial" w:hAnsi="Arial" w:cs="Arial"/>
           <w:b/>
         </w:rPr>
+      </w:pPr>
+    </w:p>
+    <w:p>
+      <w:pPr>
+        <w:pBdr>
+          <w:bottom w:val="single" w:sz="4" w:space="1" w:color="auto"/>
+        </w:pBdr>
+        <w:spacing w:after="0" w:line="240" w:lineRule="auto"/>
+        <w:rPr>
+          <w:rFonts w:ascii="Arial" w:hAnsi="Arial" w:cs="Arial"/>
+          <w:b/>
+        </w:rPr>
+      </w:pPr>
+      <w:r>
+        <w:rPr>
+          <w:rFonts w:ascii="Arial" w:hAnsi="Arial" w:cs="Arial"/>
+          <w:b/>
+        </w:rPr>
+        <w:lastRenderedPageBreak/>
         <w:t>ACADEMIC PROJECTS</w:t>
       </w:r>
     </w:p>
+    <w:bookmarkStart w:id="0" w:name="_Hlk135652638"/>
     <w:p>
       <w:pPr>
         <w:numPr>
           <w:ilvl w:val="0"/>
-          <w:numId w:val="5"/>
+          <w:numId w:val="9"/>
         </w:numPr>
-        <w:spacing w:after="160" w:line="240" w:lineRule="auto"/>
+        <w:spacing w:line="240" w:lineRule="auto"/>
         <w:contextualSpacing/>
         <w:rPr>
           <w:rFonts w:ascii="Arial" w:eastAsia="Century Gothic" w:hAnsi="Arial" w:cs="Arial"/>
           <w:b/>
           <w:bCs/>
-        </w:rPr>
-      </w:pPr>
-      <w:hyperlink r:id="rId8" w:history="1">
-        <w:r>
-          <w:rPr>
-            <w:rStyle w:val="Hyperlink"/>
-            <w:rFonts w:ascii="Arial" w:eastAsia="Century Gothic" w:hAnsi="Arial" w:cs="Arial"/>
-            <w:b/>
-            <w:bCs/>
-          </w:rPr>
-          <w:t>Car Enthusiast Quiz</w:t>
-        </w:r>
-      </w:hyperlink>
-      <w:r>
-        <w:rPr>
+          <w:kern w:val="2"/>
+          <w14:ligatures w14:val="standardContextual"/>
+        </w:rPr>
+      </w:pPr>
+      <w:r>
+        <w:fldChar w:fldCharType="begin"/>
+      </w:r>
+      <w:r>
+        <w:instrText>HYPERLINK "https://coreynance.github.io/My_Portfolio/"</w:instrText>
+      </w:r>
+      <w:r>
+        <w:fldChar w:fldCharType="separate"/>
+      </w:r>
+      <w:r>
+        <w:rPr>
+          <w:rStyle w:val="Hyperlink"/>
           <w:rFonts w:ascii="Arial" w:eastAsia="Century Gothic" w:hAnsi="Arial" w:cs="Arial"/>
           <w:b/>
           <w:bCs/>
-        </w:rPr>
-        <w:t xml:space="preserve"> </w:t>
-      </w:r>
-      <w:r>
-        <w:rPr>
+          <w:color w:val="0563C1"/>
+          <w:kern w:val="2"/>
+          <w14:ligatures w14:val="standardContextual"/>
+        </w:rPr>
+        <w:t>My Po</w:t>
+      </w:r>
+      <w:r>
+        <w:rPr>
+          <w:rStyle w:val="Hyperlink"/>
           <w:rFonts w:ascii="Arial" w:eastAsia="Century Gothic" w:hAnsi="Arial" w:cs="Arial"/>
           <w:b/>
           <w:bCs/>
-        </w:rPr>
-        <w:t xml:space="preserve">- </w:t>
-      </w:r>
-      <w:r>
-        <w:rPr>
-          <w:rFonts w:ascii="Arial" w:eastAsia="Century Gothic" w:hAnsi="Arial" w:cs="Arial"/>
-        </w:rPr>
-        <w:t>A program created as a car quiz</w:t>
-      </w:r>
-      <w:r>
-        <w:rPr>
-          <w:rFonts w:ascii="Arial" w:eastAsia="Century Gothic" w:hAnsi="Arial" w:cs="Arial"/>
-        </w:rPr>
-        <w:t xml:space="preserve"> with responsive design ques in mind</w:t>
-      </w:r>
-      <w:r>
-        <w:rPr>
-          <w:rFonts w:ascii="Arial" w:eastAsia="Century Gothic" w:hAnsi="Arial" w:cs="Arial"/>
-        </w:rPr>
-        <w:t xml:space="preserve">. Time is deducted for wrong answers and high scores are saved and can be cleared.  HTML, CSS, JavaScript and Local storage </w:t>
-      </w:r>
-      <w:r>
-        <w:rPr>
-          <w:rFonts w:ascii="Arial" w:eastAsia="Century Gothic" w:hAnsi="Arial" w:cs="Arial"/>
-        </w:rPr>
-        <w:t>were</w:t>
-      </w:r>
-      <w:r>
-        <w:rPr>
-          <w:rFonts w:ascii="Arial" w:eastAsia="Century Gothic" w:hAnsi="Arial" w:cs="Arial"/>
-        </w:rPr>
-        <w:t xml:space="preserve"> used for this assignment.</w:t>
-      </w:r>
-      <w:r>
-        <w:rPr>
-          <w:rFonts w:ascii="Arial" w:eastAsia="Century Gothic" w:hAnsi="Arial" w:cs="Arial"/>
-        </w:rPr>
-        <w:t xml:space="preserve"> This project showcases a mission-driven skill to create an application that utilizes JavaScript and CSS to dynamically show and hide features.</w:t>
-      </w:r>
-    </w:p>
-    <w:p>
-      <w:pPr>
-        <w:spacing w:after="160" w:line="240" w:lineRule="auto"/>
-        <w:ind w:left="360"/>
-        <w:contextualSpacing/>
-        <w:rPr>
-          <w:rFonts w:ascii="Arial" w:eastAsia="Century Gothic" w:hAnsi="Arial" w:cs="Arial"/>
-        </w:rPr>
-      </w:pPr>
-    </w:p>
-    <w:p>
-      <w:pPr>
-        <w:numPr>
-          <w:ilvl w:val="0"/>
-          <w:numId w:val="5"/>
-        </w:numPr>
-        <w:spacing w:after="160" w:line="240" w:lineRule="auto"/>
-        <w:contextualSpacing/>
-        <w:rPr>
+          <w:color w:val="0563C1"/>
+          <w:kern w:val="2"/>
+          <w14:ligatures w14:val="standardContextual"/>
+        </w:rPr>
+        <w:t>r</w:t>
+      </w:r>
+      <w:r>
+        <w:rPr>
+          <w:rStyle w:val="Hyperlink"/>
           <w:rFonts w:ascii="Arial" w:eastAsia="Century Gothic" w:hAnsi="Arial" w:cs="Arial"/>
           <w:b/>
           <w:bCs/>
-        </w:rPr>
-      </w:pPr>
-      <w:hyperlink r:id="rId9" w:history="1">
-        <w:r>
-          <w:rPr>
-            <w:rStyle w:val="Hyperlink"/>
-            <w:rFonts w:ascii="Arial" w:eastAsia="Century Gothic" w:hAnsi="Arial" w:cs="Arial"/>
-            <w:b/>
-            <w:bCs/>
-          </w:rPr>
-          <w:t>React Portfolio</w:t>
-        </w:r>
-      </w:hyperlink>
+          <w:color w:val="0563C1"/>
+          <w:kern w:val="2"/>
+          <w14:ligatures w14:val="standardContextual"/>
+        </w:rPr>
+        <w:t>tfolio</w:t>
+      </w:r>
+      <w:r>
+        <w:fldChar w:fldCharType="end"/>
+      </w:r>
       <w:r>
         <w:rPr>
           <w:rFonts w:ascii="Arial" w:eastAsia="Century Gothic" w:hAnsi="Arial" w:cs="Arial"/>
           <w:b/>
           <w:bCs/>
-        </w:rPr>
-        <w:t xml:space="preserve"> </w:t>
-      </w:r>
-      <w:r>
-        <w:rPr>
-          <w:rFonts w:ascii="Arial" w:eastAsia="Century Gothic" w:hAnsi="Arial" w:cs="Arial"/>
-          <w:b/>
-          <w:bCs/>
-        </w:rPr>
-        <w:t xml:space="preserve">– </w:t>
-      </w:r>
-      <w:r>
-        <w:rPr>
-          <w:rFonts w:ascii="Arial" w:eastAsia="Century Gothic" w:hAnsi="Arial" w:cs="Arial"/>
-        </w:rPr>
-        <w:t>Project to turn a portfolio that was using MVC into a portfolio using a single page application by use of react.  This project utilizes Heroku to host the page.</w:t>
-      </w:r>
-    </w:p>
-    <w:p>
-      <w:pPr>
-        <w:spacing w:after="160" w:line="240" w:lineRule="auto"/>
-        <w:ind w:left="360"/>
-        <w:contextualSpacing/>
-        <w:rPr>
-          <w:rFonts w:ascii="Arial" w:eastAsia="Century Gothic" w:hAnsi="Arial" w:cs="Arial"/>
-        </w:rPr>
-      </w:pPr>
-    </w:p>
-    <w:p>
-      <w:pPr>
-        <w:numPr>
-          <w:ilvl w:val="0"/>
-          <w:numId w:val="5"/>
-        </w:numPr>
-        <w:spacing w:after="160" w:line="240" w:lineRule="auto"/>
-        <w:contextualSpacing/>
-        <w:rPr>
-          <w:rFonts w:ascii="Arial" w:eastAsia="Century Gothic" w:hAnsi="Arial" w:cs="Arial"/>
-        </w:rPr>
-      </w:pPr>
+          <w:kern w:val="2"/>
+          <w14:ligatures w14:val="standardContextual"/>
+        </w:rPr>
+        <w:t xml:space="preserve"> (</w:t>
+      </w:r>
       <w:hyperlink r:id="rId10" w:history="1">
         <w:r>
           <w:rPr>
@@ -1188,8 +2194,10 @@
             <w:rFonts w:ascii="Arial" w:eastAsia="Century Gothic" w:hAnsi="Arial" w:cs="Arial"/>
             <w:b/>
             <w:bCs/>
+            <w:kern w:val="2"/>
+            <w14:ligatures w14:val="standardContextual"/>
           </w:rPr>
-          <w:t>Find Me Food Application</w:t>
+          <w:t>https://coreynance.github.io/My_Portfolio/</w:t>
         </w:r>
       </w:hyperlink>
       <w:r>
@@ -1197,62 +2205,219 @@
           <w:rFonts w:ascii="Arial" w:eastAsia="Century Gothic" w:hAnsi="Arial" w:cs="Arial"/>
           <w:b/>
           <w:bCs/>
-        </w:rPr>
-        <w:t xml:space="preserve"> (Group Project)</w:t>
-      </w:r>
+          <w:kern w:val="2"/>
+          <w14:ligatures w14:val="standardContextual"/>
+        </w:rPr>
+        <w:t xml:space="preserve">) </w:t>
+      </w:r>
+      <w:proofErr w:type="gramStart"/>
       <w:r>
         <w:rPr>
           <w:rFonts w:ascii="Arial" w:eastAsia="Century Gothic" w:hAnsi="Arial" w:cs="Arial"/>
-        </w:rPr>
-        <w:t xml:space="preserve"> -</w:t>
+          <w:b/>
+          <w:bCs/>
+          <w:kern w:val="2"/>
+          <w14:ligatures w14:val="standardContextual"/>
+        </w:rPr>
+        <w:t xml:space="preserve">- </w:t>
       </w:r>
       <w:r>
         <w:rPr>
           <w:rFonts w:ascii="Arial" w:eastAsia="Century Gothic" w:hAnsi="Arial" w:cs="Arial"/>
-        </w:rPr>
-        <w:t xml:space="preserve"> Pulls the user's location immediately from their IP address and feeds it into Google Maps to populate a list of nearby restaurants. </w:t>
-      </w:r>
+          <w:kern w:val="2"/>
+          <w14:ligatures w14:val="standardContextual"/>
+        </w:rPr>
+        <w:t xml:space="preserve"> The</w:t>
+      </w:r>
+      <w:proofErr w:type="gramEnd"/>
       <w:r>
         <w:rPr>
           <w:rFonts w:ascii="Arial" w:eastAsia="Century Gothic" w:hAnsi="Arial" w:cs="Arial"/>
-        </w:rPr>
-        <w:t xml:space="preserve">This application showcases a collaboration with other programmers committed to creating a responsive web application.  My part of the project was to list out the restaurants where my used problem-solving skills to find an innovative way to create unordered lists based on the number of restaurants found. </w:t>
-      </w:r>
-      <w:r>
-        <w:rPr>
-          <w:rFonts w:ascii="Arial" w:eastAsia="Times" w:hAnsi="Arial" w:cs="Arial"/>
-        </w:rPr>
-        <w:t xml:space="preserve"> </w:t>
-      </w:r>
-      <w:r>
-        <w:rPr>
-          <w:rFonts w:ascii="Arial" w:eastAsia="Times" w:hAnsi="Arial" w:cs="Arial"/>
-        </w:rPr>
-        <w:t xml:space="preserve">This </w:t>
-      </w:r>
-      <w:r>
-        <w:rPr>
-          <w:rFonts w:ascii="Arial" w:eastAsia="Times" w:hAnsi="Arial" w:cs="Arial"/>
-        </w:rPr>
-        <w:t>code</w:t>
-      </w:r>
-      <w:r>
-        <w:rPr>
-          <w:rFonts w:ascii="Arial" w:eastAsia="Times" w:hAnsi="Arial" w:cs="Arial"/>
-        </w:rPr>
-        <w:t xml:space="preserve"> involved close attention to detail to dynamically create each list as well as list items</w:t>
-      </w:r>
-      <w:r>
-        <w:rPr>
-          <w:rFonts w:ascii="Arial" w:eastAsia="Times" w:hAnsi="Arial" w:cs="Arial"/>
-        </w:rPr>
-        <w:t xml:space="preserve"> which in turn helps for scalability</w:t>
-      </w:r>
-      <w:r>
-        <w:rPr>
-          <w:rFonts w:ascii="Arial" w:eastAsia="Times" w:hAnsi="Arial" w:cs="Arial"/>
-        </w:rPr>
-        <w:t xml:space="preserve">. </w:t>
+          <w:kern w:val="2"/>
+          <w14:ligatures w14:val="standardContextual"/>
+        </w:rPr>
+        <w:t xml:space="preserve"> objective of this portfolio is to provide an area where one can learn all about m</w:t>
+      </w:r>
+      <w:r>
+        <w:rPr>
+          <w:rFonts w:ascii="Arial" w:eastAsia="Century Gothic" w:hAnsi="Arial" w:cs="Arial"/>
+          <w:kern w:val="2"/>
+          <w14:ligatures w14:val="standardContextual"/>
+        </w:rPr>
+        <w:t xml:space="preserve">e and my various work and education experiences.  This portfolio does this by showcasing various assignments I worked on in school and incorporating a testing/playground page where one can see the various skills that I have learned. </w:t>
+      </w:r>
+      <w:r>
+        <w:rPr>
+          <w:rFonts w:ascii="Arial" w:eastAsia="Century Gothic" w:hAnsi="Arial" w:cs="Arial"/>
+          <w:kern w:val="2"/>
+          <w14:ligatures w14:val="standardContextual"/>
+        </w:rPr>
+        <w:t xml:space="preserve"> Please click the title link to be taken to the page or use the </w:t>
+      </w:r>
+      <w:proofErr w:type="spellStart"/>
+      <w:r>
+        <w:rPr>
+          <w:rFonts w:ascii="Arial" w:eastAsia="Century Gothic" w:hAnsi="Arial" w:cs="Arial"/>
+          <w:kern w:val="2"/>
+          <w14:ligatures w14:val="standardContextual"/>
+        </w:rPr>
+        <w:t>url</w:t>
+      </w:r>
+      <w:proofErr w:type="spellEnd"/>
+      <w:r>
+        <w:rPr>
+          <w:rFonts w:ascii="Arial" w:eastAsia="Century Gothic" w:hAnsi="Arial" w:cs="Arial"/>
+          <w:kern w:val="2"/>
+          <w14:ligatures w14:val="standardContextual"/>
+        </w:rPr>
+        <w:t xml:space="preserve"> if the link does not work on your system. </w:t>
+      </w:r>
+    </w:p>
+    <w:p>
+      <w:pPr>
+        <w:spacing w:line="240" w:lineRule="auto"/>
+        <w:ind w:left="720"/>
+        <w:contextualSpacing/>
+        <w:rPr>
+          <w:rFonts w:ascii="Arial" w:eastAsia="Century Gothic" w:hAnsi="Arial" w:cs="Arial"/>
+          <w:b/>
+          <w:bCs/>
+          <w:kern w:val="2"/>
+          <w14:ligatures w14:val="standardContextual"/>
+        </w:rPr>
+      </w:pPr>
+    </w:p>
+    <w:p>
+      <w:pPr>
+        <w:numPr>
+          <w:ilvl w:val="0"/>
+          <w:numId w:val="9"/>
+        </w:numPr>
+        <w:spacing w:line="240" w:lineRule="auto"/>
+        <w:contextualSpacing/>
+        <w:rPr>
+          <w:rFonts w:ascii="Arial" w:eastAsia="Century Gothic" w:hAnsi="Arial" w:cs="Arial"/>
+          <w:b/>
+          <w:bCs/>
+          <w:kern w:val="2"/>
+          <w14:ligatures w14:val="standardContextual"/>
+        </w:rPr>
+      </w:pPr>
+      <w:hyperlink r:id="rId11" w:history="1">
+        <w:r>
+          <w:rPr>
+            <w:rStyle w:val="Hyperlink"/>
+            <w:rFonts w:ascii="Arial" w:eastAsia="Century Gothic" w:hAnsi="Arial" w:cs="Arial"/>
+            <w:b/>
+            <w:bCs/>
+            <w:color w:val="0563C1"/>
+            <w:kern w:val="2"/>
+            <w14:ligatures w14:val="standardContextual"/>
+          </w:rPr>
+          <w:t>Secure Coding</w:t>
+        </w:r>
+      </w:hyperlink>
+      <w:r>
+        <w:rPr>
+          <w:rFonts w:ascii="Arial" w:eastAsia="Century Gothic" w:hAnsi="Arial" w:cs="Arial"/>
+          <w:b/>
+          <w:bCs/>
+          <w:kern w:val="2"/>
+          <w14:ligatures w14:val="standardContextual"/>
+        </w:rPr>
+        <w:t xml:space="preserve"> – </w:t>
+      </w:r>
+      <w:r>
+        <w:rPr>
+          <w:rFonts w:ascii="Arial" w:eastAsia="Century Gothic" w:hAnsi="Arial" w:cs="Arial"/>
+          <w:kern w:val="2"/>
+          <w14:ligatures w14:val="standardContextual"/>
+        </w:rPr>
+        <w:t>This Project is to create secure code to handle some of the potential vulnerabilities that can come up when creating a program. Some of these vulnerabilities consist of buffer overflows, encryption, numeric overflows, and SQL injection.  C++ is used for the programing language along with static code analysis tools and a sample security policy.</w:t>
+      </w:r>
+    </w:p>
+    <w:bookmarkEnd w:id="0"/>
+    <w:p>
+      <w:pPr>
+        <w:spacing w:after="0" w:line="240" w:lineRule="auto"/>
+        <w:ind w:left="360"/>
+        <w:contextualSpacing/>
+        <w:rPr>
+          <w:rFonts w:ascii="Arial" w:eastAsia="Century Gothic" w:hAnsi="Arial" w:cs="Arial"/>
+          <w:kern w:val="2"/>
+          <w14:ligatures w14:val="standardContextual"/>
+        </w:rPr>
+      </w:pPr>
+    </w:p>
+    <w:p>
+      <w:pPr>
+        <w:numPr>
+          <w:ilvl w:val="0"/>
+          <w:numId w:val="9"/>
+        </w:numPr>
+        <w:spacing w:line="240" w:lineRule="auto"/>
+        <w:contextualSpacing/>
+        <w:rPr>
+          <w:rFonts w:ascii="Arial" w:eastAsia="Century Gothic" w:hAnsi="Arial" w:cs="Arial"/>
+          <w:color w:val="0000FF"/>
+          <w:kern w:val="2"/>
+          <w:u w:val="single"/>
+          <w14:ligatures w14:val="standardContextual"/>
+        </w:rPr>
+      </w:pPr>
+      <w:hyperlink r:id="rId12" w:history="1">
+        <w:r>
+          <w:rPr>
+            <w:rStyle w:val="Hyperlink"/>
+            <w:rFonts w:ascii="Arial" w:eastAsia="Century Gothic" w:hAnsi="Arial" w:cs="Arial"/>
+            <w:b/>
+            <w:bCs/>
+            <w:color w:val="0563C1"/>
+            <w:kern w:val="2"/>
+            <w14:ligatures w14:val="standardContextual"/>
+          </w:rPr>
+          <w:t>Software Reverse Engineering</w:t>
+        </w:r>
+      </w:hyperlink>
+      <w:r>
+        <w:rPr>
+          <w:rFonts w:ascii="Arial" w:eastAsia="Century Gothic" w:hAnsi="Arial" w:cs="Arial"/>
+          <w:kern w:val="2"/>
+          <w14:ligatures w14:val="standardContextual"/>
+        </w:rPr>
+        <w:t xml:space="preserve"> – Take the given binary code, convert it to assembly code, interpret that into C++ code. </w:t>
+      </w:r>
+      <w:r>
+        <w:rPr>
+          <w:rFonts w:ascii="Arial" w:eastAsia="Century Gothic" w:hAnsi="Arial" w:cs="Arial"/>
+          <w:kern w:val="2"/>
+          <w14:ligatures w14:val="standardContextual"/>
+        </w:rPr>
+        <w:t>Next,</w:t>
+      </w:r>
+      <w:r>
+        <w:rPr>
+          <w:rFonts w:ascii="Arial" w:eastAsia="Century Gothic" w:hAnsi="Arial" w:cs="Arial"/>
+          <w:kern w:val="2"/>
+          <w14:ligatures w14:val="standardContextual"/>
+        </w:rPr>
+        <w:t xml:space="preserve"> find potential vulnerabilities and integrate code that fixes vulnerabilities.  </w:t>
+      </w:r>
+      <w:r>
+        <w:rPr>
+          <w:rFonts w:ascii="Arial" w:eastAsia="Century Gothic" w:hAnsi="Arial" w:cs="Arial"/>
+          <w:kern w:val="2"/>
+          <w14:ligatures w14:val="standardContextual"/>
+        </w:rPr>
+        <w:t>C</w:t>
+      </w:r>
+      <w:r>
+        <w:rPr>
+          <w:rFonts w:ascii="Arial" w:eastAsia="Century Gothic" w:hAnsi="Arial" w:cs="Arial"/>
+          <w:kern w:val="2"/>
+          <w14:ligatures w14:val="standardContextual"/>
+        </w:rPr>
+        <w:t>onvert back to assembly and then back to binary.  Tools used were Bless to help decipher the assembly code, GDB (GNU source-level debugger), and Assembly and C++ languages.</w:t>
       </w:r>
     </w:p>
     <w:p>
@@ -1278,56 +2443,26 @@
           <w:b/>
         </w:rPr>
       </w:pPr>
-    </w:p>
-    <w:p>
-      <w:pPr>
-        <w:pBdr>
-          <w:bottom w:val="single" w:sz="4" w:space="1" w:color="auto"/>
-        </w:pBdr>
-        <w:spacing w:after="0" w:line="240" w:lineRule="auto"/>
+      <w:r>
         <w:rPr>
           <w:rFonts w:ascii="Arial" w:hAnsi="Arial" w:cs="Arial"/>
           <w:b/>
         </w:rPr>
+        <w:t>PROFESSIONAL EXPERIENCE</w:t>
+      </w:r>
+    </w:p>
+    <w:p>
+      <w:pPr>
+        <w:spacing w:after="0" w:line="240" w:lineRule="auto"/>
+        <w:rPr>
+          <w:rFonts w:ascii="Arial" w:hAnsi="Arial" w:cs="Arial"/>
+        </w:rPr>
       </w:pPr>
       <w:r>
         <w:rPr>
           <w:rFonts w:ascii="Arial" w:hAnsi="Arial" w:cs="Arial"/>
           <w:b/>
         </w:rPr>
-        <w:t>PROFESSIONAL EXPERIENCE</w:t>
-      </w:r>
-    </w:p>
-    <w:p>
-      <w:pPr>
-        <w:spacing w:after="0" w:line="240" w:lineRule="auto"/>
-        <w:rPr>
-          <w:rFonts w:ascii="Arial" w:hAnsi="Arial" w:cs="Arial"/>
-          <w:b/>
-        </w:rPr>
-      </w:pPr>
-    </w:p>
-    <w:p>
-      <w:pPr>
-        <w:spacing w:after="0" w:line="240" w:lineRule="auto"/>
-        <w:rPr>
-          <w:rFonts w:ascii="Arial" w:hAnsi="Arial" w:cs="Arial"/>
-          <w:b/>
-        </w:rPr>
-      </w:pPr>
-    </w:p>
-    <w:p>
-      <w:pPr>
-        <w:spacing w:after="0" w:line="240" w:lineRule="auto"/>
-        <w:rPr>
-          <w:rFonts w:ascii="Arial" w:hAnsi="Arial" w:cs="Arial"/>
-        </w:rPr>
-      </w:pPr>
-      <w:r>
-        <w:rPr>
-          <w:rFonts w:ascii="Arial" w:hAnsi="Arial" w:cs="Arial"/>
-          <w:b/>
-        </w:rPr>
         <w:t>Full Stack Developer Intern</w:t>
       </w:r>
       <w:r>
@@ -1365,7 +2500,7 @@
           <w:rFonts w:ascii="Arial" w:hAnsi="Arial" w:cs="Arial"/>
         </w:rPr>
         <w:tab/>
-        <w:t xml:space="preserve">          </w:t>
+        <w:t xml:space="preserve">    </w:t>
       </w:r>
       <w:r>
         <w:rPr>
@@ -1581,7 +2716,19 @@
         <w:rPr>
           <w:rFonts w:ascii="Arial" w:hAnsi="Arial" w:cs="Arial"/>
         </w:rPr>
-        <w:t xml:space="preserve"> in manual software testing mobile and web applications.</w:t>
+        <w:t xml:space="preserve"> in manual software testing mobile and web applications</w:t>
+      </w:r>
+      <w:r>
+        <w:rPr>
+          <w:rFonts w:ascii="Arial" w:hAnsi="Arial" w:cs="Arial"/>
+        </w:rPr>
+        <w:t xml:space="preserve"> to enhance user experience</w:t>
+      </w:r>
+      <w:r>
+        <w:rPr>
+          <w:rFonts w:ascii="Arial" w:hAnsi="Arial" w:cs="Arial"/>
+        </w:rPr>
+        <w:t>.</w:t>
       </w:r>
     </w:p>
     <w:p>
@@ -1689,13 +2836,71 @@
         <w:rPr>
           <w:rFonts w:ascii="Arial" w:hAnsi="Arial" w:cs="Arial"/>
         </w:rPr>
-        <w:t xml:space="preserve">meetings, </w:t>
-      </w:r>
-      <w:r>
-        <w:rPr>
-          <w:rFonts w:ascii="Arial" w:hAnsi="Arial" w:cs="Arial"/>
-        </w:rPr>
-        <w:t xml:space="preserve">Github branches, code </w:t>
+        <w:t>meetings</w:t>
+      </w:r>
+      <w:r>
+        <w:rPr>
+          <w:rFonts w:ascii="Arial" w:hAnsi="Arial" w:cs="Arial"/>
+        </w:rPr>
+        <w:t xml:space="preserve"> using </w:t>
+      </w:r>
+      <w:proofErr w:type="spellStart"/>
+      <w:r>
+        <w:rPr>
+          <w:rFonts w:ascii="Arial" w:hAnsi="Arial" w:cs="Arial"/>
+        </w:rPr>
+        <w:t>ms</w:t>
+      </w:r>
+      <w:proofErr w:type="spellEnd"/>
+      <w:r>
+        <w:rPr>
+          <w:rFonts w:ascii="Arial" w:hAnsi="Arial" w:cs="Arial"/>
+        </w:rPr>
+        <w:t xml:space="preserve"> teams</w:t>
+      </w:r>
+      <w:r>
+        <w:rPr>
+          <w:rFonts w:ascii="Arial" w:hAnsi="Arial" w:cs="Arial"/>
+        </w:rPr>
+        <w:t>,</w:t>
+      </w:r>
+      <w:r>
+        <w:rPr>
+          <w:rFonts w:ascii="Arial" w:hAnsi="Arial" w:cs="Arial"/>
+        </w:rPr>
+        <w:t xml:space="preserve"> organized</w:t>
+      </w:r>
+      <w:r>
+        <w:rPr>
+          <w:rFonts w:ascii="Arial" w:hAnsi="Arial" w:cs="Arial"/>
+        </w:rPr>
+        <w:t xml:space="preserve"> </w:t>
+      </w:r>
+      <w:proofErr w:type="spellStart"/>
+      <w:r>
+        <w:rPr>
+          <w:rFonts w:ascii="Arial" w:hAnsi="Arial" w:cs="Arial"/>
+        </w:rPr>
+        <w:t>Github</w:t>
+      </w:r>
+      <w:proofErr w:type="spellEnd"/>
+      <w:r>
+        <w:rPr>
+          <w:rFonts w:ascii="Arial" w:hAnsi="Arial" w:cs="Arial"/>
+        </w:rPr>
+        <w:t xml:space="preserve"> branches,</w:t>
+      </w:r>
+      <w:r>
+        <w:rPr>
+          <w:rFonts w:ascii="Arial" w:hAnsi="Arial" w:cs="Arial"/>
+        </w:rPr>
+        <w:t xml:space="preserve"> utilized critical thinking with</w:t>
+      </w:r>
+      <w:r>
+        <w:rPr>
+          <w:rFonts w:ascii="Arial" w:hAnsi="Arial" w:cs="Arial"/>
+        </w:rPr>
+        <w:t xml:space="preserve"> code </w:t>
       </w:r>
       <w:r>
         <w:rPr>
@@ -1766,169 +2971,6 @@
     </w:p>
     <w:p>
       <w:pPr>
-        <w:spacing w:after="0" w:line="240" w:lineRule="auto"/>
-        <w:rPr>
-          <w:rFonts w:ascii="Arial" w:hAnsi="Arial" w:cs="Arial"/>
-          <w:b/>
-        </w:rPr>
-      </w:pPr>
-    </w:p>
-    <w:p>
-      <w:pPr>
-        <w:spacing w:after="0" w:line="240" w:lineRule="auto"/>
-        <w:rPr>
-          <w:rFonts w:ascii="Arial" w:hAnsi="Arial" w:cs="Arial"/>
-        </w:rPr>
-      </w:pPr>
-      <w:r>
-        <w:rPr>
-          <w:rFonts w:ascii="Arial" w:hAnsi="Arial" w:cs="Arial"/>
-          <w:b/>
-        </w:rPr>
-        <w:t>Motorcoach Operator</w:t>
-      </w:r>
-      <w:r>
-        <w:rPr>
-          <w:rFonts w:ascii="Arial" w:hAnsi="Arial" w:cs="Arial"/>
-        </w:rPr>
-        <w:t xml:space="preserve">, </w:t>
-      </w:r>
-      <w:r>
-        <w:rPr>
-          <w:rFonts w:ascii="Arial" w:hAnsi="Arial" w:cs="Arial"/>
-        </w:rPr>
-        <w:t>Boston Express Bus</w:t>
-      </w:r>
-      <w:r>
-        <w:rPr>
-          <w:rFonts w:ascii="Arial" w:hAnsi="Arial" w:cs="Arial"/>
-        </w:rPr>
-        <w:t xml:space="preserve">, </w:t>
-      </w:r>
-      <w:r>
-        <w:rPr>
-          <w:rFonts w:ascii="Arial" w:hAnsi="Arial" w:cs="Arial"/>
-        </w:rPr>
-        <w:t>Salem</w:t>
-      </w:r>
-      <w:r>
-        <w:rPr>
-          <w:rFonts w:ascii="Arial" w:hAnsi="Arial" w:cs="Arial"/>
-        </w:rPr>
-        <w:t>,</w:t>
-      </w:r>
-      <w:r>
-        <w:rPr>
-          <w:rFonts w:ascii="Arial" w:hAnsi="Arial" w:cs="Arial"/>
-        </w:rPr>
-        <w:t xml:space="preserve"> </w:t>
-      </w:r>
-      <w:r>
-        <w:rPr>
-          <w:rFonts w:ascii="Arial" w:hAnsi="Arial" w:cs="Arial"/>
-        </w:rPr>
-        <w:t>NH</w:t>
-      </w:r>
-      <w:r>
-        <w:rPr>
-          <w:rFonts w:ascii="Arial" w:hAnsi="Arial" w:cs="Arial"/>
-        </w:rPr>
-        <w:tab/>
-      </w:r>
-      <w:r>
-        <w:rPr>
-          <w:rFonts w:ascii="Arial" w:hAnsi="Arial" w:cs="Arial"/>
-        </w:rPr>
-        <w:tab/>
-      </w:r>
-      <w:r>
-        <w:rPr>
-          <w:rFonts w:ascii="Arial" w:hAnsi="Arial" w:cs="Arial"/>
-        </w:rPr>
-        <w:tab/>
-      </w:r>
-      <w:r>
-        <w:rPr>
-          <w:rFonts w:ascii="Arial" w:hAnsi="Arial" w:cs="Arial"/>
-        </w:rPr>
-        <w:tab/>
-      </w:r>
-      <w:r>
-        <w:rPr>
-          <w:rFonts w:ascii="Arial" w:hAnsi="Arial" w:cs="Arial"/>
-        </w:rPr>
-        <w:tab/>
-        <w:t xml:space="preserve">          </w:t>
-      </w:r>
-      <w:r>
-        <w:rPr>
-          <w:rFonts w:ascii="Arial" w:hAnsi="Arial" w:cs="Arial"/>
-        </w:rPr>
-        <w:t>09/</w:t>
-      </w:r>
-      <w:r>
-        <w:rPr>
-          <w:rFonts w:ascii="Arial" w:hAnsi="Arial" w:cs="Arial"/>
-        </w:rPr>
-        <w:t>201</w:t>
-      </w:r>
-      <w:r>
-        <w:rPr>
-          <w:rFonts w:ascii="Arial" w:hAnsi="Arial" w:cs="Arial"/>
-        </w:rPr>
-        <w:t>6</w:t>
-      </w:r>
-      <w:r>
-        <w:rPr>
-          <w:rFonts w:ascii="Arial" w:hAnsi="Arial" w:cs="Arial"/>
-        </w:rPr>
-        <w:t xml:space="preserve"> – Present</w:t>
-      </w:r>
-    </w:p>
-    <w:p>
-      <w:pPr>
-        <w:spacing w:after="0" w:line="240" w:lineRule="auto"/>
-        <w:rPr>
-          <w:rFonts w:ascii="Arial" w:hAnsi="Arial" w:cs="Arial"/>
-          <w:i/>
-          <w:iCs/>
-        </w:rPr>
-      </w:pPr>
-      <w:r>
-        <w:rPr>
-          <w:rFonts w:ascii="Arial" w:hAnsi="Arial" w:cs="Arial"/>
-          <w:i/>
-          <w:iCs/>
-        </w:rPr>
-        <w:t>P</w:t>
-      </w:r>
-      <w:r>
-        <w:rPr>
-          <w:rFonts w:ascii="Arial" w:hAnsi="Arial" w:cs="Arial"/>
-          <w:i/>
-          <w:iCs/>
-        </w:rPr>
-        <w:t xml:space="preserve">rovide great customer service </w:t>
-      </w:r>
-      <w:r>
-        <w:rPr>
-          <w:rFonts w:ascii="Arial" w:hAnsi="Arial" w:cs="Arial"/>
-          <w:i/>
-          <w:iCs/>
-        </w:rPr>
-        <w:t xml:space="preserve">for up to 51 people per trip </w:t>
-      </w:r>
-      <w:r>
-        <w:rPr>
-          <w:rFonts w:ascii="Arial" w:hAnsi="Arial" w:cs="Arial"/>
-          <w:i/>
-          <w:iCs/>
-        </w:rPr>
-        <w:t>while safely and efficiently operating a Motor coach.</w:t>
-      </w:r>
-    </w:p>
-    <w:p>
-      <w:pPr>
         <w:numPr>
           <w:ilvl w:val="0"/>
           <w:numId w:val="6"/>
@@ -1942,19 +2984,97 @@
         <w:rPr>
           <w:rFonts w:ascii="Arial" w:hAnsi="Arial" w:cs="Arial"/>
         </w:rPr>
-        <w:t>A</w:t>
-      </w:r>
-      <w:r>
-        <w:rPr>
-          <w:rFonts w:ascii="Arial" w:hAnsi="Arial" w:cs="Arial"/>
-        </w:rPr>
-        <w:t>dapted to ever changing conditions</w:t>
-      </w:r>
-      <w:r>
-        <w:rPr>
-          <w:rFonts w:ascii="Arial" w:hAnsi="Arial" w:cs="Arial"/>
-        </w:rPr>
-        <w:t xml:space="preserve"> to</w:t>
+        <w:t>Learned website performance tuning</w:t>
+      </w:r>
+      <w:r>
+        <w:rPr>
+          <w:rFonts w:ascii="Arial" w:hAnsi="Arial" w:cs="Arial"/>
+        </w:rPr>
+        <w:t>, bug fixing, and</w:t>
+      </w:r>
+      <w:r>
+        <w:rPr>
+          <w:rFonts w:ascii="Arial" w:hAnsi="Arial" w:cs="Arial"/>
+        </w:rPr>
+        <w:t xml:space="preserve"> working with React.js</w:t>
+      </w:r>
+      <w:r>
+        <w:rPr>
+          <w:rFonts w:ascii="Arial" w:hAnsi="Arial" w:cs="Arial"/>
+        </w:rPr>
+        <w:t>, test</w:t>
+      </w:r>
+      <w:r>
+        <w:rPr>
+          <w:rFonts w:ascii="Arial" w:hAnsi="Arial" w:cs="Arial"/>
+        </w:rPr>
+        <w:t>-</w:t>
+      </w:r>
+      <w:r>
+        <w:rPr>
+          <w:rFonts w:ascii="Arial" w:hAnsi="Arial" w:cs="Arial"/>
+        </w:rPr>
+        <w:t>driven development</w:t>
+      </w:r>
+      <w:r>
+        <w:rPr>
+          <w:rFonts w:ascii="Arial" w:hAnsi="Arial" w:cs="Arial"/>
+        </w:rPr>
+        <w:t>.</w:t>
+      </w:r>
+    </w:p>
+    <w:p>
+      <w:pPr>
+        <w:spacing w:after="0" w:line="240" w:lineRule="auto"/>
+        <w:rPr>
+          <w:rFonts w:ascii="Arial" w:hAnsi="Arial" w:cs="Arial"/>
+          <w:b/>
+        </w:rPr>
+      </w:pPr>
+    </w:p>
+    <w:p>
+      <w:pPr>
+        <w:spacing w:after="0" w:line="240" w:lineRule="auto"/>
+        <w:rPr>
+          <w:rFonts w:ascii="Arial" w:hAnsi="Arial" w:cs="Arial"/>
+        </w:rPr>
+      </w:pPr>
+      <w:r>
+        <w:rPr>
+          <w:rFonts w:ascii="Arial" w:hAnsi="Arial" w:cs="Arial"/>
+          <w:b/>
+        </w:rPr>
+        <w:t>Motorcoach Operator</w:t>
+      </w:r>
+      <w:r>
+        <w:rPr>
+          <w:rFonts w:ascii="Arial" w:hAnsi="Arial" w:cs="Arial"/>
+        </w:rPr>
+        <w:t xml:space="preserve">, </w:t>
+      </w:r>
+      <w:r>
+        <w:rPr>
+          <w:rFonts w:ascii="Arial" w:hAnsi="Arial" w:cs="Arial"/>
+        </w:rPr>
+        <w:t>Boston Express Bus</w:t>
+      </w:r>
+      <w:r>
+        <w:rPr>
+          <w:rFonts w:ascii="Arial" w:hAnsi="Arial" w:cs="Arial"/>
+        </w:rPr>
+        <w:t xml:space="preserve">, </w:t>
+      </w:r>
+      <w:r>
+        <w:rPr>
+          <w:rFonts w:ascii="Arial" w:hAnsi="Arial" w:cs="Arial"/>
+        </w:rPr>
+        <w:t>Londonderry</w:t>
+      </w:r>
+      <w:r>
+        <w:rPr>
+          <w:rFonts w:ascii="Arial" w:hAnsi="Arial" w:cs="Arial"/>
+        </w:rPr>
+        <w:t>,</w:t>
       </w:r>
       <w:r>
         <w:rPr>
@@ -1966,49 +3086,97 @@
         <w:rPr>
           <w:rFonts w:ascii="Arial" w:hAnsi="Arial" w:cs="Arial"/>
         </w:rPr>
-        <w:t>operat</w:t>
-      </w:r>
-      <w:r>
-        <w:rPr>
-          <w:rFonts w:ascii="Arial" w:hAnsi="Arial" w:cs="Arial"/>
-        </w:rPr>
-        <w:t xml:space="preserve">e </w:t>
-      </w:r>
-      <w:r>
-        <w:rPr>
-          <w:rFonts w:ascii="Arial" w:hAnsi="Arial" w:cs="Arial"/>
-        </w:rPr>
-        <w:t xml:space="preserve">a </w:t>
-      </w:r>
-      <w:r>
-        <w:rPr>
-          <w:rFonts w:ascii="Arial" w:hAnsi="Arial" w:cs="Arial"/>
-        </w:rPr>
-        <w:t>Motorcoach in a safe</w:t>
-      </w:r>
-      <w:r>
-        <w:rPr>
-          <w:rFonts w:ascii="Arial" w:hAnsi="Arial" w:cs="Arial"/>
-        </w:rPr>
-        <w:t>st</w:t>
-      </w:r>
-      <w:r>
-        <w:rPr>
-          <w:rFonts w:ascii="Arial" w:hAnsi="Arial" w:cs="Arial"/>
-        </w:rPr>
-        <w:t xml:space="preserve"> and</w:t>
-      </w:r>
-      <w:r>
-        <w:rPr>
-          <w:rFonts w:ascii="Arial" w:hAnsi="Arial" w:cs="Arial"/>
-        </w:rPr>
-        <w:t xml:space="preserve"> most</w:t>
-      </w:r>
-      <w:r>
-        <w:rPr>
-          <w:rFonts w:ascii="Arial" w:hAnsi="Arial" w:cs="Arial"/>
-        </w:rPr>
-        <w:t xml:space="preserve"> efficient way.</w:t>
+        <w:t>NH</w:t>
+      </w:r>
+      <w:r>
+        <w:rPr>
+          <w:rFonts w:ascii="Arial" w:hAnsi="Arial" w:cs="Arial"/>
+        </w:rPr>
+        <w:tab/>
+      </w:r>
+      <w:r>
+        <w:rPr>
+          <w:rFonts w:ascii="Arial" w:hAnsi="Arial" w:cs="Arial"/>
+        </w:rPr>
+        <w:tab/>
+      </w:r>
+      <w:r>
+        <w:rPr>
+          <w:rFonts w:ascii="Arial" w:hAnsi="Arial" w:cs="Arial"/>
+        </w:rPr>
+        <w:tab/>
+      </w:r>
+      <w:r>
+        <w:rPr>
+          <w:rFonts w:ascii="Arial" w:hAnsi="Arial" w:cs="Arial"/>
+        </w:rPr>
+        <w:tab/>
+      </w:r>
+      <w:r>
+        <w:rPr>
+          <w:rFonts w:ascii="Arial" w:hAnsi="Arial" w:cs="Arial"/>
+        </w:rPr>
+        <w:t>09/</w:t>
+      </w:r>
+      <w:r>
+        <w:rPr>
+          <w:rFonts w:ascii="Arial" w:hAnsi="Arial" w:cs="Arial"/>
+        </w:rPr>
+        <w:t>201</w:t>
+      </w:r>
+      <w:r>
+        <w:rPr>
+          <w:rFonts w:ascii="Arial" w:hAnsi="Arial" w:cs="Arial"/>
+        </w:rPr>
+        <w:t>6</w:t>
+      </w:r>
+      <w:r>
+        <w:rPr>
+          <w:rFonts w:ascii="Arial" w:hAnsi="Arial" w:cs="Arial"/>
+        </w:rPr>
+        <w:t xml:space="preserve"> – Present</w:t>
+      </w:r>
+    </w:p>
+    <w:p>
+      <w:pPr>
+        <w:spacing w:after="0" w:line="240" w:lineRule="auto"/>
+        <w:rPr>
+          <w:rFonts w:ascii="Arial" w:hAnsi="Arial" w:cs="Arial"/>
+          <w:i/>
+          <w:iCs/>
+        </w:rPr>
+      </w:pPr>
+      <w:r>
+        <w:rPr>
+          <w:rFonts w:ascii="Arial" w:hAnsi="Arial" w:cs="Arial"/>
+          <w:i/>
+          <w:iCs/>
+        </w:rPr>
+        <w:t>P</w:t>
+      </w:r>
+      <w:r>
+        <w:rPr>
+          <w:rFonts w:ascii="Arial" w:hAnsi="Arial" w:cs="Arial"/>
+          <w:i/>
+          <w:iCs/>
+        </w:rPr>
+        <w:t xml:space="preserve">rovide great customer service </w:t>
+      </w:r>
+      <w:r>
+        <w:rPr>
+          <w:rFonts w:ascii="Arial" w:hAnsi="Arial" w:cs="Arial"/>
+          <w:i/>
+          <w:iCs/>
+        </w:rPr>
+        <w:t xml:space="preserve">for up to 51 people per trip </w:t>
+      </w:r>
+      <w:r>
+        <w:rPr>
+          <w:rFonts w:ascii="Arial" w:hAnsi="Arial" w:cs="Arial"/>
+          <w:i/>
+          <w:iCs/>
+        </w:rPr>
+        <w:t>while safely and efficiently operating a Motor coach.</w:t>
       </w:r>
     </w:p>
     <w:p>
@@ -2026,43 +3194,73 @@
         <w:rPr>
           <w:rFonts w:ascii="Arial" w:hAnsi="Arial" w:cs="Arial"/>
         </w:rPr>
-        <w:t xml:space="preserve">Administered daily </w:t>
-      </w:r>
-      <w:r>
-        <w:rPr>
-          <w:rFonts w:ascii="Arial" w:hAnsi="Arial" w:cs="Arial"/>
-        </w:rPr>
-        <w:t>s</w:t>
-      </w:r>
-      <w:r>
-        <w:rPr>
-          <w:rFonts w:ascii="Arial" w:hAnsi="Arial" w:cs="Arial"/>
-        </w:rPr>
-        <w:t>afety and maintenance inspection</w:t>
-      </w:r>
-      <w:r>
-        <w:rPr>
-          <w:rFonts w:ascii="Arial" w:hAnsi="Arial" w:cs="Arial"/>
-        </w:rPr>
-        <w:t>s</w:t>
-      </w:r>
-      <w:r>
-        <w:rPr>
-          <w:rFonts w:ascii="Arial" w:hAnsi="Arial" w:cs="Arial"/>
-        </w:rPr>
-        <w:t xml:space="preserve"> before and after</w:t>
-      </w:r>
-      <w:r>
-        <w:rPr>
-          <w:rFonts w:ascii="Arial" w:hAnsi="Arial" w:cs="Arial"/>
-        </w:rPr>
-        <w:t xml:space="preserve"> vehicle</w:t>
-      </w:r>
-      <w:r>
-        <w:rPr>
-          <w:rFonts w:ascii="Arial" w:hAnsi="Arial" w:cs="Arial"/>
-        </w:rPr>
-        <w:t xml:space="preserve"> use.</w:t>
+        <w:t>A</w:t>
+      </w:r>
+      <w:r>
+        <w:rPr>
+          <w:rFonts w:ascii="Arial" w:hAnsi="Arial" w:cs="Arial"/>
+        </w:rPr>
+        <w:t>dapted to ever changing conditions</w:t>
+      </w:r>
+      <w:r>
+        <w:rPr>
+          <w:rFonts w:ascii="Arial" w:hAnsi="Arial" w:cs="Arial"/>
+        </w:rPr>
+        <w:t xml:space="preserve"> to</w:t>
+      </w:r>
+      <w:r>
+        <w:rPr>
+          <w:rFonts w:ascii="Arial" w:hAnsi="Arial" w:cs="Arial"/>
+        </w:rPr>
+        <w:t xml:space="preserve"> </w:t>
+      </w:r>
+      <w:r>
+        <w:rPr>
+          <w:rFonts w:ascii="Arial" w:hAnsi="Arial" w:cs="Arial"/>
+        </w:rPr>
+        <w:t>operat</w:t>
+      </w:r>
+      <w:r>
+        <w:rPr>
+          <w:rFonts w:ascii="Arial" w:hAnsi="Arial" w:cs="Arial"/>
+        </w:rPr>
+        <w:t xml:space="preserve">e </w:t>
+      </w:r>
+      <w:r>
+        <w:rPr>
+          <w:rFonts w:ascii="Arial" w:hAnsi="Arial" w:cs="Arial"/>
+        </w:rPr>
+        <w:t xml:space="preserve">a </w:t>
+      </w:r>
+      <w:r>
+        <w:rPr>
+          <w:rFonts w:ascii="Arial" w:hAnsi="Arial" w:cs="Arial"/>
+        </w:rPr>
+        <w:t>Motorcoach in a safe</w:t>
+      </w:r>
+      <w:r>
+        <w:rPr>
+          <w:rFonts w:ascii="Arial" w:hAnsi="Arial" w:cs="Arial"/>
+        </w:rPr>
+        <w:t>st</w:t>
+      </w:r>
+      <w:r>
+        <w:rPr>
+          <w:rFonts w:ascii="Arial" w:hAnsi="Arial" w:cs="Arial"/>
+        </w:rPr>
+        <w:t xml:space="preserve"> and</w:t>
+      </w:r>
+      <w:r>
+        <w:rPr>
+          <w:rFonts w:ascii="Arial" w:hAnsi="Arial" w:cs="Arial"/>
+        </w:rPr>
+        <w:t xml:space="preserve"> most</w:t>
+      </w:r>
+      <w:r>
+        <w:rPr>
+          <w:rFonts w:ascii="Arial" w:hAnsi="Arial" w:cs="Arial"/>
+        </w:rPr>
+        <w:t xml:space="preserve"> efficient way.</w:t>
       </w:r>
     </w:p>
     <w:p>
@@ -2080,61 +3278,43 @@
         <w:rPr>
           <w:rFonts w:ascii="Arial" w:hAnsi="Arial" w:cs="Arial"/>
         </w:rPr>
-        <w:t xml:space="preserve">Enhanced customer experience </w:t>
-      </w:r>
-      <w:r>
-        <w:rPr>
-          <w:rFonts w:ascii="Arial" w:hAnsi="Arial" w:cs="Arial"/>
-        </w:rPr>
-        <w:t>with</w:t>
-      </w:r>
-      <w:r>
-        <w:rPr>
-          <w:rFonts w:ascii="Arial" w:hAnsi="Arial" w:cs="Arial"/>
-        </w:rPr>
-        <w:t xml:space="preserve"> f</w:t>
-      </w:r>
-      <w:r>
-        <w:rPr>
-          <w:rFonts w:ascii="Arial" w:hAnsi="Arial" w:cs="Arial"/>
-        </w:rPr>
-        <w:t>riendly</w:t>
-      </w:r>
-      <w:r>
-        <w:rPr>
-          <w:rFonts w:ascii="Arial" w:hAnsi="Arial" w:cs="Arial"/>
-        </w:rPr>
-        <w:t xml:space="preserve">, </w:t>
-      </w:r>
-      <w:r>
-        <w:rPr>
-          <w:rFonts w:ascii="Arial" w:hAnsi="Arial" w:cs="Arial"/>
-        </w:rPr>
-        <w:t>safe,</w:t>
-      </w:r>
-      <w:r>
-        <w:rPr>
-          <w:rFonts w:ascii="Arial" w:hAnsi="Arial" w:cs="Arial"/>
-        </w:rPr>
-        <w:t xml:space="preserve"> and professional </w:t>
-      </w:r>
-      <w:r>
-        <w:rPr>
-          <w:rFonts w:ascii="Arial" w:hAnsi="Arial" w:cs="Arial"/>
-        </w:rPr>
-        <w:t>Interact</w:t>
-      </w:r>
-      <w:r>
-        <w:rPr>
-          <w:rFonts w:ascii="Arial" w:hAnsi="Arial" w:cs="Arial"/>
-        </w:rPr>
-        <w:t>ions</w:t>
-      </w:r>
-      <w:r>
-        <w:rPr>
-          <w:rFonts w:ascii="Arial" w:hAnsi="Arial" w:cs="Arial"/>
-        </w:rPr>
-        <w:t xml:space="preserve"> with customers/riders.</w:t>
+        <w:t xml:space="preserve">Administered daily </w:t>
+      </w:r>
+      <w:r>
+        <w:rPr>
+          <w:rFonts w:ascii="Arial" w:hAnsi="Arial" w:cs="Arial"/>
+        </w:rPr>
+        <w:t>s</w:t>
+      </w:r>
+      <w:r>
+        <w:rPr>
+          <w:rFonts w:ascii="Arial" w:hAnsi="Arial" w:cs="Arial"/>
+        </w:rPr>
+        <w:t>afety and maintenance inspection</w:t>
+      </w:r>
+      <w:r>
+        <w:rPr>
+          <w:rFonts w:ascii="Arial" w:hAnsi="Arial" w:cs="Arial"/>
+        </w:rPr>
+        <w:t>s</w:t>
+      </w:r>
+      <w:r>
+        <w:rPr>
+          <w:rFonts w:ascii="Arial" w:hAnsi="Arial" w:cs="Arial"/>
+        </w:rPr>
+        <w:t xml:space="preserve"> before and after</w:t>
+      </w:r>
+      <w:r>
+        <w:rPr>
+          <w:rFonts w:ascii="Arial" w:hAnsi="Arial" w:cs="Arial"/>
+        </w:rPr>
+        <w:t xml:space="preserve"> vehicle</w:t>
+      </w:r>
+      <w:r>
+        <w:rPr>
+          <w:rFonts w:ascii="Arial" w:hAnsi="Arial" w:cs="Arial"/>
+        </w:rPr>
+        <w:t xml:space="preserve"> use.</w:t>
       </w:r>
     </w:p>
     <w:p>
@@ -2152,25 +3332,61 @@
         <w:rPr>
           <w:rFonts w:ascii="Arial" w:hAnsi="Arial" w:cs="Arial"/>
         </w:rPr>
-        <w:t>Demonstrated s</w:t>
-      </w:r>
-      <w:r>
-        <w:rPr>
-          <w:rFonts w:ascii="Arial" w:hAnsi="Arial" w:cs="Arial"/>
-        </w:rPr>
-        <w:t xml:space="preserve">trong time management by </w:t>
-      </w:r>
-      <w:r>
-        <w:rPr>
-          <w:rFonts w:ascii="Arial" w:hAnsi="Arial" w:cs="Arial"/>
-        </w:rPr>
-        <w:t>maintaining</w:t>
-      </w:r>
-      <w:r>
-        <w:rPr>
-          <w:rFonts w:ascii="Arial" w:hAnsi="Arial" w:cs="Arial"/>
-        </w:rPr>
-        <w:t xml:space="preserve"> my available driving hours.</w:t>
+        <w:t xml:space="preserve">Enhanced customer experience </w:t>
+      </w:r>
+      <w:r>
+        <w:rPr>
+          <w:rFonts w:ascii="Arial" w:hAnsi="Arial" w:cs="Arial"/>
+        </w:rPr>
+        <w:t>with</w:t>
+      </w:r>
+      <w:r>
+        <w:rPr>
+          <w:rFonts w:ascii="Arial" w:hAnsi="Arial" w:cs="Arial"/>
+        </w:rPr>
+        <w:t xml:space="preserve"> f</w:t>
+      </w:r>
+      <w:r>
+        <w:rPr>
+          <w:rFonts w:ascii="Arial" w:hAnsi="Arial" w:cs="Arial"/>
+        </w:rPr>
+        <w:t>riendly</w:t>
+      </w:r>
+      <w:r>
+        <w:rPr>
+          <w:rFonts w:ascii="Arial" w:hAnsi="Arial" w:cs="Arial"/>
+        </w:rPr>
+        <w:t xml:space="preserve">, </w:t>
+      </w:r>
+      <w:r>
+        <w:rPr>
+          <w:rFonts w:ascii="Arial" w:hAnsi="Arial" w:cs="Arial"/>
+        </w:rPr>
+        <w:t>safe,</w:t>
+      </w:r>
+      <w:r>
+        <w:rPr>
+          <w:rFonts w:ascii="Arial" w:hAnsi="Arial" w:cs="Arial"/>
+        </w:rPr>
+        <w:t xml:space="preserve"> and professional </w:t>
+      </w:r>
+      <w:r>
+        <w:rPr>
+          <w:rFonts w:ascii="Arial" w:hAnsi="Arial" w:cs="Arial"/>
+        </w:rPr>
+        <w:t>Interact</w:t>
+      </w:r>
+      <w:r>
+        <w:rPr>
+          <w:rFonts w:ascii="Arial" w:hAnsi="Arial" w:cs="Arial"/>
+        </w:rPr>
+        <w:t>ions</w:t>
+      </w:r>
+      <w:r>
+        <w:rPr>
+          <w:rFonts w:ascii="Arial" w:hAnsi="Arial" w:cs="Arial"/>
+        </w:rPr>
+        <w:t xml:space="preserve"> with customers/riders.</w:t>
       </w:r>
     </w:p>
     <w:p>
@@ -2188,37 +3404,25 @@
         <w:rPr>
           <w:rFonts w:ascii="Arial" w:hAnsi="Arial" w:cs="Arial"/>
         </w:rPr>
-        <w:t xml:space="preserve">Meticulous about </w:t>
-      </w:r>
-      <w:r>
-        <w:rPr>
-          <w:rFonts w:ascii="Arial" w:hAnsi="Arial" w:cs="Arial"/>
-        </w:rPr>
-        <w:t>keep</w:t>
-      </w:r>
-      <w:r>
-        <w:rPr>
-          <w:rFonts w:ascii="Arial" w:hAnsi="Arial" w:cs="Arial"/>
-        </w:rPr>
-        <w:t>ing</w:t>
-      </w:r>
-      <w:r>
-        <w:rPr>
-          <w:rFonts w:ascii="Arial" w:hAnsi="Arial" w:cs="Arial"/>
-        </w:rPr>
-        <w:t xml:space="preserve"> track of customer tickets and passenger</w:t>
-      </w:r>
-      <w:r>
-        <w:rPr>
-          <w:rFonts w:ascii="Arial" w:hAnsi="Arial" w:cs="Arial"/>
-        </w:rPr>
-        <w:t xml:space="preserve"> count</w:t>
-      </w:r>
-      <w:r>
-        <w:rPr>
-          <w:rFonts w:ascii="Arial" w:hAnsi="Arial" w:cs="Arial"/>
-        </w:rPr>
-        <w:t>.</w:t>
+        <w:t>Demonstrated s</w:t>
+      </w:r>
+      <w:r>
+        <w:rPr>
+          <w:rFonts w:ascii="Arial" w:hAnsi="Arial" w:cs="Arial"/>
+        </w:rPr>
+        <w:t xml:space="preserve">trong time management by </w:t>
+      </w:r>
+      <w:r>
+        <w:rPr>
+          <w:rFonts w:ascii="Arial" w:hAnsi="Arial" w:cs="Arial"/>
+        </w:rPr>
+        <w:t>maintaining</w:t>
+      </w:r>
+      <w:r>
+        <w:rPr>
+          <w:rFonts w:ascii="Arial" w:hAnsi="Arial" w:cs="Arial"/>
+        </w:rPr>
+        <w:t xml:space="preserve"> my available driving hours.</w:t>
       </w:r>
     </w:p>
     <w:p>
@@ -2236,6 +3440,54 @@
         <w:rPr>
           <w:rFonts w:ascii="Arial" w:hAnsi="Arial" w:cs="Arial"/>
         </w:rPr>
+        <w:t xml:space="preserve">Meticulous about </w:t>
+      </w:r>
+      <w:r>
+        <w:rPr>
+          <w:rFonts w:ascii="Arial" w:hAnsi="Arial" w:cs="Arial"/>
+        </w:rPr>
+        <w:t>keep</w:t>
+      </w:r>
+      <w:r>
+        <w:rPr>
+          <w:rFonts w:ascii="Arial" w:hAnsi="Arial" w:cs="Arial"/>
+        </w:rPr>
+        <w:t>ing</w:t>
+      </w:r>
+      <w:r>
+        <w:rPr>
+          <w:rFonts w:ascii="Arial" w:hAnsi="Arial" w:cs="Arial"/>
+        </w:rPr>
+        <w:t xml:space="preserve"> track of customer tickets and passenger</w:t>
+      </w:r>
+      <w:r>
+        <w:rPr>
+          <w:rFonts w:ascii="Arial" w:hAnsi="Arial" w:cs="Arial"/>
+        </w:rPr>
+        <w:t xml:space="preserve"> count</w:t>
+      </w:r>
+      <w:r>
+        <w:rPr>
+          <w:rFonts w:ascii="Arial" w:hAnsi="Arial" w:cs="Arial"/>
+        </w:rPr>
+        <w:t>.</w:t>
+      </w:r>
+    </w:p>
+    <w:p>
+      <w:pPr>
+        <w:numPr>
+          <w:ilvl w:val="0"/>
+          <w:numId w:val="6"/>
+        </w:numPr>
+        <w:spacing w:after="0" w:line="240" w:lineRule="auto"/>
+        <w:rPr>
+          <w:rFonts w:ascii="Arial" w:hAnsi="Arial" w:cs="Arial"/>
+        </w:rPr>
+      </w:pPr>
+      <w:r>
+        <w:rPr>
+          <w:rFonts w:ascii="Arial" w:hAnsi="Arial" w:cs="Arial"/>
+        </w:rPr>
         <w:t xml:space="preserve">Diligently </w:t>
       </w:r>
       <w:r>
@@ -2326,12 +3578,6 @@
           <w:rFonts w:ascii="Arial" w:hAnsi="Arial" w:cs="Arial"/>
         </w:rPr>
         <w:t xml:space="preserve">        </w:t>
-      </w:r>
-      <w:r>
-        <w:rPr>
-          <w:rFonts w:ascii="Arial" w:hAnsi="Arial" w:cs="Arial"/>
-        </w:rPr>
-        <w:tab/>
       </w:r>
       <w:r>
         <w:rPr>
@@ -2481,7 +3727,19 @@
         <w:rPr>
           <w:rFonts w:ascii="Arial" w:hAnsi="Arial" w:cs="Arial"/>
         </w:rPr>
-        <w:t>Support</w:t>
+        <w:t>Gained extensive retail experience by s</w:t>
+      </w:r>
+      <w:r>
+        <w:rPr>
+          <w:rFonts w:ascii="Arial" w:hAnsi="Arial" w:cs="Arial"/>
+        </w:rPr>
+        <w:t>upport</w:t>
+      </w:r>
+      <w:r>
+        <w:rPr>
+          <w:rFonts w:ascii="Arial" w:hAnsi="Arial" w:cs="Arial"/>
+        </w:rPr>
+        <w:t>ing</w:t>
       </w:r>
       <w:r>
         <w:rPr>
@@ -2655,7 +3913,25 @@
         <w:rPr>
           <w:rFonts w:ascii="Arial" w:hAnsi="Arial" w:cs="Arial"/>
         </w:rPr>
-        <w:t>Always making sure to have the most up to date</w:t>
+        <w:t>M</w:t>
+      </w:r>
+      <w:r>
+        <w:rPr>
+          <w:rFonts w:ascii="Arial" w:hAnsi="Arial" w:cs="Arial"/>
+        </w:rPr>
+        <w:t>ak</w:t>
+      </w:r>
+      <w:r>
+        <w:rPr>
+          <w:rFonts w:ascii="Arial" w:hAnsi="Arial" w:cs="Arial"/>
+        </w:rPr>
+        <w:t>e</w:t>
+      </w:r>
+      <w:r>
+        <w:rPr>
+          <w:rFonts w:ascii="Arial" w:hAnsi="Arial" w:cs="Arial"/>
+        </w:rPr>
+        <w:t xml:space="preserve"> sure to have the most up to date</w:t>
       </w:r>
       <w:r>
         <w:rPr>
@@ -2747,111 +4023,6 @@
     </w:p>
   </w:footnote>
 </w:footnotes>
-</file>
-
-<file path=word/header1.xml><?xml version="1.0" encoding="utf-8"?>
-<w:hdr xmlns:wpc="http://schemas.microsoft.com/office/word/2010/wordprocessingCanvas" xmlns:cx="http://schemas.microsoft.com/office/drawing/2014/chartex" xmlns:cx1="http://schemas.microsoft.com/office/drawing/2015/9/8/chartex" xmlns:cx2="http://schemas.microsoft.com/office/drawing/2015/10/21/chartex" xmlns:cx3="http://schemas.microsoft.com/office/drawing/2016/5/9/chartex" xmlns:cx4="http://schemas.microsoft.com/office/drawing/2016/5/10/chartex" xmlns:cx5="http://schemas.microsoft.com/office/drawing/2016/5/11/chartex" xmlns:cx6="http://schemas.microsoft.com/office/drawing/2016/5/12/chartex" xmlns:cx7="http://schemas.microsoft.com/office/drawing/2016/5/13/chartex" xmlns:cx8="http://schemas.microsoft.com/office/drawing/2016/5/14/chartex" xmlns:mc="http://schemas.openxmlformats.org/markup-compatibility/2006" xmlns:aink="http://schemas.microsoft.com/office/drawing/2016/ink" xmlns:am3d="http://schemas.microsoft.com/office/drawing/2017/model3d" xmlns:o="urn:schemas-microsoft-com:office:office" xmlns:oel="http://schemas.microsoft.com/office/2019/extlst" xmlns:r="http://schemas.openxmlformats.org/officeDocument/2006/relationships" xmlns:m="http://schemas.openxmlformats.org/officeDocument/2006/math" xmlns:v="urn:schemas-microsoft-com:vml" xmlns:wp14="http://schemas.microsoft.com/office/word/2010/wordprocessingDrawing" xmlns:wp="http://schemas.openxmlformats.org/drawingml/2006/wordprocessingDrawing" xmlns:w10="urn:schemas-microsoft-com:office:word" xmlns:w="http://schemas.openxmlformats.org/wordprocessingml/2006/main" xmlns:w14="http://schemas.microsoft.com/office/word/2010/wordml" xmlns:w15="http://schemas.microsoft.com/office/word/2012/wordml" xmlns:w16cex="http://schemas.microsoft.com/office/word/2018/wordml/cex" xmlns:w16cid="http://schemas.microsoft.com/office/word/2016/wordml/cid" xmlns:w16="http://schemas.microsoft.com/office/word/2018/wordml" xmlns:w16sdtdh="http://schemas.microsoft.com/office/word/2020/wordml/sdtdatahash" xmlns:w16se="http://schemas.microsoft.com/office/word/2015/wordml/symex" xmlns:wpg="http://schemas.microsoft.com/office/word/2010/wordprocessingGroup" xmlns:wpi="http://schemas.microsoft.com/office/word/2010/wordprocessingInk" xmlns:wne="http://schemas.microsoft.com/office/word/2006/wordml" xmlns:wps="http://schemas.microsoft.com/office/word/2010/wordprocessingShape" mc:Ignorable="w14 w15 w16se w16cid w16 w16cex w16sdtdh wp14">
-  <w:p>
-    <w:pPr>
-      <w:pStyle w:val="Header"/>
-      <w:pBdr>
-        <w:bottom w:val="single" w:sz="18" w:space="1" w:color="auto"/>
-      </w:pBdr>
-      <w:rPr>
-        <w:rFonts w:ascii="Arial" w:hAnsi="Arial" w:cs="Arial"/>
-        <w:b/>
-        <w:sz w:val="32"/>
-      </w:rPr>
-    </w:pPr>
-    <w:r>
-      <w:rPr>
-        <w:rFonts w:ascii="Arial" w:hAnsi="Arial" w:cs="Arial"/>
-        <w:b/>
-        <w:sz w:val="32"/>
-      </w:rPr>
-      <w:t>Corey Nance</w:t>
-    </w:r>
-  </w:p>
-  <w:p>
-    <w:pPr>
-      <w:pStyle w:val="Header"/>
-      <w:jc w:val="right"/>
-      <w:rPr>
-        <w:rFonts w:ascii="Arial" w:hAnsi="Arial" w:cs="Arial"/>
-        <w:sz w:val="20"/>
-        <w:szCs w:val="20"/>
-      </w:rPr>
-    </w:pPr>
-    <w:r>
-      <w:rPr>
-        <w:rFonts w:ascii="Arial" w:hAnsi="Arial" w:cs="Arial"/>
-        <w:sz w:val="20"/>
-        <w:szCs w:val="20"/>
-      </w:rPr>
-      <w:t>Salem, NH 03079</w:t>
-    </w:r>
-  </w:p>
-  <w:p>
-    <w:pPr>
-      <w:pStyle w:val="Header"/>
-      <w:jc w:val="right"/>
-      <w:rPr>
-        <w:rFonts w:ascii="Arial" w:hAnsi="Arial" w:cs="Arial"/>
-        <w:sz w:val="20"/>
-        <w:szCs w:val="20"/>
-      </w:rPr>
-    </w:pPr>
-    <w:r>
-      <w:rPr>
-        <w:rFonts w:ascii="Arial" w:hAnsi="Arial" w:cs="Arial"/>
-        <w:sz w:val="20"/>
-        <w:szCs w:val="20"/>
-      </w:rPr>
-      <w:t>781.426.1186</w:t>
-    </w:r>
-    <w:r>
-      <w:rPr>
-        <w:rFonts w:ascii="Arial" w:hAnsi="Arial" w:cs="Arial"/>
-        <w:sz w:val="20"/>
-        <w:szCs w:val="20"/>
-      </w:rPr>
-      <w:t xml:space="preserve"> | </w:t>
-    </w:r>
-    <w:hyperlink r:id="rId1" w:history="1">
-      <w:r>
-        <w:rPr>
-          <w:rStyle w:val="Hyperlink"/>
-          <w:rFonts w:ascii="Arial" w:hAnsi="Arial" w:cs="Arial"/>
-          <w:sz w:val="20"/>
-          <w:szCs w:val="20"/>
-        </w:rPr>
-        <w:t>coreynance83@gmail.com</w:t>
-      </w:r>
-    </w:hyperlink>
-  </w:p>
-  <w:p>
-    <w:pPr>
-      <w:pStyle w:val="Header"/>
-      <w:jc w:val="right"/>
-      <w:rPr>
-        <w:rFonts w:ascii="Arial" w:hAnsi="Arial" w:cs="Arial"/>
-        <w:sz w:val="20"/>
-        <w:szCs w:val="20"/>
-      </w:rPr>
-    </w:pPr>
-    <w:hyperlink r:id="rId2" w:history="1">
-      <w:r>
-        <w:rPr>
-          <w:rStyle w:val="Hyperlink"/>
-          <w:rFonts w:ascii="Arial" w:hAnsi="Arial" w:cs="Arial"/>
-          <w:sz w:val="20"/>
-          <w:szCs w:val="20"/>
-        </w:rPr>
-        <w:t>LinkedIn</w:t>
-      </w:r>
-    </w:hyperlink>
-  </w:p>
-</w:hdr>
 </file>
 
 <file path=word/numbering.xml><?xml version="1.0" encoding="utf-8"?>
@@ -3784,6 +4955,9 @@
   </w:num>
   <w:num w:numId="8" w16cid:durableId="1993171873">
     <w:abstractNumId w:val="6"/>
+  </w:num>
+  <w:num w:numId="9" w16cid:durableId="1510946621">
+    <w:abstractNumId w:val="4"/>
   </w:num>
 </w:numbering>
 </file>

</xml_diff>